<commit_message>
Updated resume and contact email
</commit_message>
<xml_diff>
--- a/public/resume.docx
+++ b/public/resume.docx
@@ -103,7 +103,15 @@
         <w:t xml:space="preserve">over 10 </w:t>
       </w:r>
       <w:r>
-        <w:t xml:space="preserve">years of experience in full-stack development, primarily in Java-based environments. Strong background working on federal contracts (FEMA PrepToolkit) with an emphasis on maintainable, secure, and scalable systems. Proven success in both legacy and modern stacks including Spring Boot, </w:t>
+        <w:t xml:space="preserve">years of experience in full-stack development, primarily in Java-based environments. Strong background working on federal contracts (FEMA </w:t>
+      </w:r>
+      <w:proofErr w:type="spellStart"/>
+      <w:r>
+        <w:t>PrepToolkit</w:t>
+      </w:r>
+      <w:proofErr w:type="spellEnd"/>
+      <w:r>
+        <w:t xml:space="preserve">) with an emphasis on maintainable, secure, and scalable systems. Proven success in both legacy and modern stacks including Spring Boot, </w:t>
       </w:r>
       <w:r>
         <w:t xml:space="preserve">Django, </w:t>
@@ -160,7 +168,23 @@
           <w:b/>
           <w:bCs/>
         </w:rPr>
-        <w:t>4 Arrows Consulting (FEMA Contract – PrepToolkit)</w:t>
+        <w:t xml:space="preserve">4 Arrows Consulting (FEMA Contract – </w:t>
+      </w:r>
+      <w:proofErr w:type="spellStart"/>
+      <w:r>
+        <w:rPr>
+          <w:b/>
+          <w:bCs/>
+        </w:rPr>
+        <w:t>PrepToolkit</w:t>
+      </w:r>
+      <w:proofErr w:type="spellEnd"/>
+      <w:r>
+        <w:rPr>
+          <w:b/>
+          <w:bCs/>
+        </w:rPr>
+        <w:t>)</w:t>
       </w:r>
       <w:r>
         <w:t xml:space="preserve"> •</w:t>
@@ -177,7 +201,15 @@
         <w:pStyle w:val="ListBullet"/>
       </w:pPr>
       <w:r>
-        <w:t>Contributed to FEMA’s PrepToolkit modules including Unified Reporting Tool (URT), REP Exercises, and HSEEP.</w:t>
+        <w:t xml:space="preserve">Contributed to FEMA’s </w:t>
+      </w:r>
+      <w:proofErr w:type="spellStart"/>
+      <w:r>
+        <w:t>PrepToolkit</w:t>
+      </w:r>
+      <w:proofErr w:type="spellEnd"/>
+      <w:r>
+        <w:t xml:space="preserve"> modules including Unified Reporting Tool (URT), REP Exercises, and HSEEP.</w:t>
       </w:r>
     </w:p>
     <w:p>
@@ -185,10 +217,7 @@
         <w:pStyle w:val="ListBullet"/>
       </w:pPr>
       <w:r>
-        <w:t>Implemented</w:t>
-      </w:r>
-      <w:r>
-        <w:t xml:space="preserve"> enhancements and updates to URT assessment systems for each fiscal year cycle.</w:t>
+        <w:t>Implemented enhancements and updates to URT assessment systems for each fiscal year cycle.</w:t>
       </w:r>
     </w:p>
     <w:p>
@@ -196,7 +225,15 @@
         <w:pStyle w:val="ListBullet"/>
       </w:pPr>
       <w:r>
-        <w:t>Supported the migration of legacy components (THIRA/SPR, CPG, NIMS, UAWG) from max.gov to PrepToolkit.</w:t>
+        <w:t xml:space="preserve">Supported the migration of legacy components (THIRA/SPR, CPG, NIMS, UAWG) from max.gov to </w:t>
+      </w:r>
+      <w:proofErr w:type="spellStart"/>
+      <w:r>
+        <w:t>PrepToolkit</w:t>
+      </w:r>
+      <w:proofErr w:type="spellEnd"/>
+      <w:r>
+        <w:t>.</w:t>
       </w:r>
     </w:p>
     <w:p>
@@ -212,7 +249,15 @@
         <w:pStyle w:val="ListBullet"/>
       </w:pPr>
       <w:r>
-        <w:t>Developed and maintained AWS Lamda serverless applications as part of PrepToolkit’s User Access Management backend infrastructure.</w:t>
+        <w:t xml:space="preserve">Developed and maintained AWS Lamda serverless applications as part of </w:t>
+      </w:r>
+      <w:proofErr w:type="spellStart"/>
+      <w:r>
+        <w:t>PrepToolkit’s</w:t>
+      </w:r>
+      <w:proofErr w:type="spellEnd"/>
+      <w:r>
+        <w:t xml:space="preserve"> User Access Management backend infrastructure.</w:t>
       </w:r>
     </w:p>
     <w:p>
@@ -220,7 +265,23 @@
         <w:pStyle w:val="ListBullet"/>
       </w:pPr>
       <w:r>
-        <w:t>Supported containerized Java microservices built with Quarkus, deployed using Podman.</w:t>
+        <w:t xml:space="preserve">Supported containerized Java microservices built with </w:t>
+      </w:r>
+      <w:proofErr w:type="spellStart"/>
+      <w:r>
+        <w:t>Quarkus</w:t>
+      </w:r>
+      <w:proofErr w:type="spellEnd"/>
+      <w:r>
+        <w:t xml:space="preserve">, deployed using </w:t>
+      </w:r>
+      <w:proofErr w:type="spellStart"/>
+      <w:r>
+        <w:t>Podman</w:t>
+      </w:r>
+      <w:proofErr w:type="spellEnd"/>
+      <w:r>
+        <w:t>.</w:t>
       </w:r>
     </w:p>
     <w:p>
@@ -228,16 +289,24 @@
         <w:pStyle w:val="ListBullet"/>
       </w:pPr>
       <w:r>
-        <w:t xml:space="preserve">Maintained high code quality using version control, </w:t>
-      </w:r>
-      <w:r>
-        <w:t>configuration management</w:t>
-      </w:r>
-      <w:r>
-        <w:t xml:space="preserve"> tools, and test-driven practices</w:t>
-      </w:r>
-      <w:r>
-        <w:t>.</w:t>
+        <w:t>Maintained high code quality using version control, configuration management tools, and test-driven practices.</w:t>
+      </w:r>
+    </w:p>
+    <w:p>
+      <w:pPr>
+        <w:pStyle w:val="ListBullet"/>
+      </w:pPr>
+      <w:r>
+        <w:t>Mentored junior developers, providing guidance on code quality, troubleshooting, and best practices across both legacy and modern stacks</w:t>
+      </w:r>
+      <w:r>
+        <w:t>, as well as assist</w:t>
+      </w:r>
+      <w:r>
+        <w:t>ed</w:t>
+      </w:r>
+      <w:r>
+        <w:t xml:space="preserve"> with their understanding of architectural patterns across project modules.</w:t>
       </w:r>
     </w:p>
     <w:p>
@@ -246,6 +315,7 @@
           <w:b/>
           <w:bCs/>
         </w:rPr>
+        <w:lastRenderedPageBreak/>
         <w:t>T</w:t>
       </w:r>
       <w:r>
@@ -266,7 +336,15 @@
         <w:t xml:space="preserve"> </w:t>
       </w:r>
       <w:r>
-        <w:t>Java, Spring Boot, Quarkus, Google Web Toolkit (GWT), MySQL, Liferay 7, Apache HTTP Server, JavaScript/TypeScript, Svelte, AWS Lambda, AWS CloudFormation, AWS API Gateway</w:t>
+        <w:t xml:space="preserve">Java, Spring Boot, </w:t>
+      </w:r>
+      <w:proofErr w:type="spellStart"/>
+      <w:r>
+        <w:t>Quarkus</w:t>
+      </w:r>
+      <w:proofErr w:type="spellEnd"/>
+      <w:r>
+        <w:t>, Google Web Toolkit (GWT), MySQL, Liferay 7, Apache HTTP Server, JavaScript/TypeScript, Svelte, AWS Lambda, AWS CloudFormation, AWS API Gateway</w:t>
       </w:r>
       <w:r>
         <w:t>, Git</w:t>
@@ -277,7 +355,6 @@
         <w:rPr>
           <w:b/>
         </w:rPr>
-        <w:lastRenderedPageBreak/>
         <w:t xml:space="preserve">Applications Developer </w:t>
       </w:r>
       <w:r>
@@ -459,8 +536,13 @@
         <w:t xml:space="preserve">XML, </w:t>
       </w:r>
       <w:r>
-        <w:t>EDIFACT, Tradacoms</w:t>
-      </w:r>
+        <w:t xml:space="preserve">EDIFACT, </w:t>
+      </w:r>
+      <w:proofErr w:type="spellStart"/>
+      <w:r>
+        <w:t>Tradacoms</w:t>
+      </w:r>
+      <w:proofErr w:type="spellEnd"/>
       <w:r>
         <w:t>, JSON, IDOC</w:t>
       </w:r>
@@ -520,7 +602,15 @@
         <w:t>Frameworks:</w:t>
       </w:r>
       <w:r>
-        <w:t xml:space="preserve"> Spring Boot, Quarkus, </w:t>
+        <w:t xml:space="preserve"> Spring Boot, </w:t>
+      </w:r>
+      <w:proofErr w:type="spellStart"/>
+      <w:r>
+        <w:t>Quarkus</w:t>
+      </w:r>
+      <w:proofErr w:type="spellEnd"/>
+      <w:r>
+        <w:t xml:space="preserve">, </w:t>
       </w:r>
       <w:r>
         <w:t>Django</w:t>
@@ -582,8 +672,13 @@
         <w:t>Dev Tools:</w:t>
       </w:r>
       <w:r>
-        <w:t xml:space="preserve"> Git, GitHub Flow, Maven, JMeter, ActiveMQ, WebLogic, Docker, Podman</w:t>
-      </w:r>
+        <w:t xml:space="preserve"> Git, GitHub Flow, Maven, JMeter, ActiveMQ, WebLogic, Docker, </w:t>
+      </w:r>
+      <w:proofErr w:type="spellStart"/>
+      <w:r>
+        <w:t>Podman</w:t>
+      </w:r>
+      <w:proofErr w:type="spellEnd"/>
       <w:r>
         <w:br/>
       </w:r>
@@ -763,7 +858,7 @@
   <w:abstractNum w:abstractNumId="8" w15:restartNumberingAfterBreak="0">
     <w:nsid w:val="FFFFFF89"/>
     <w:multiLevelType w:val="singleLevel"/>
-    <w:tmpl w:val="DFB607FC"/>
+    <w:tmpl w:val="918ADACA"/>
     <w:lvl w:ilvl="0">
       <w:start w:val="1"/>
       <w:numFmt w:val="bullet"/>
@@ -1417,7 +1512,6 @@
   <w:style w:type="character" w:default="1" w:styleId="DefaultParagraphFont">
     <w:name w:val="Default Paragraph Font"/>
     <w:uiPriority w:val="1"/>
-    <w:semiHidden/>
     <w:unhideWhenUsed/>
   </w:style>
   <w:style w:type="table" w:default="1" w:styleId="TableNormal">

</xml_diff>

<commit_message>
Update resume and content for clarity and accuracy
Updated resume and PDF with latest experience and skills.

Synced About, WorkExperience, and Skills sections for consistency.

Minor formatting.
</commit_message>
<xml_diff>
--- a/public/resume.docx
+++ b/public/resume.docx
@@ -3,6 +3,12 @@
 <w:document xmlns:wpc="http://schemas.microsoft.com/office/word/2010/wordprocessingCanvas" xmlns:cx="http://schemas.microsoft.com/office/drawing/2014/chartex" xmlns:cx1="http://schemas.microsoft.com/office/drawing/2015/9/8/chartex" xmlns:cx2="http://schemas.microsoft.com/office/drawing/2015/10/21/chartex" xmlns:cx3="http://schemas.microsoft.com/office/drawing/2016/5/9/chartex" xmlns:cx4="http://schemas.microsoft.com/office/drawing/2016/5/10/chartex" xmlns:cx5="http://schemas.microsoft.com/office/drawing/2016/5/11/chartex" xmlns:cx6="http://schemas.microsoft.com/office/drawing/2016/5/12/chartex" xmlns:cx7="http://schemas.microsoft.com/office/drawing/2016/5/13/chartex" xmlns:cx8="http://schemas.microsoft.com/office/drawing/2016/5/14/chartex" xmlns:mc="http://schemas.openxmlformats.org/markup-compatibility/2006" xmlns:aink="http://schemas.microsoft.com/office/drawing/2016/ink" xmlns:am3d="http://schemas.microsoft.com/office/drawing/2017/model3d" xmlns:o="urn:schemas-microsoft-com:office:office" xmlns:oel="http://schemas.microsoft.com/office/2019/extlst" xmlns:r="http://schemas.openxmlformats.org/officeDocument/2006/relationships" xmlns:m="http://schemas.openxmlformats.org/officeDocument/2006/math" xmlns:v="urn:schemas-microsoft-com:vml" xmlns:wp14="http://schemas.microsoft.com/office/word/2010/wordprocessingDrawing" xmlns:wp="http://schemas.openxmlformats.org/drawingml/2006/wordprocessingDrawing" xmlns:w10="urn:schemas-microsoft-com:office:word" xmlns:w="http://schemas.openxmlformats.org/wordprocessingml/2006/main" xmlns:w14="http://schemas.microsoft.com/office/word/2010/wordml" xmlns:w15="http://schemas.microsoft.com/office/word/2012/wordml" xmlns:w16cex="http://schemas.microsoft.com/office/word/2018/wordml/cex" xmlns:w16cid="http://schemas.microsoft.com/office/word/2016/wordml/cid" xmlns:w16="http://schemas.microsoft.com/office/word/2018/wordml" xmlns:w16du="http://schemas.microsoft.com/office/word/2023/wordml/word16du" xmlns:w16sdtdh="http://schemas.microsoft.com/office/word/2020/wordml/sdtdatahash" xmlns:w16sdtfl="http://schemas.microsoft.com/office/word/2024/wordml/sdtformatlock" xmlns:w16se="http://schemas.microsoft.com/office/word/2015/wordml/symex" xmlns:wpg="http://schemas.microsoft.com/office/word/2010/wordprocessingGroup" xmlns:wpi="http://schemas.microsoft.com/office/word/2010/wordprocessingInk" xmlns:wne="http://schemas.microsoft.com/office/word/2006/wordml" xmlns:wps="http://schemas.microsoft.com/office/word/2010/wordprocessingShape" mc:Ignorable="w14 w15 w16se w16cid w16 w16cex w16sdtdh w16sdtfl w16du wp14">
   <w:body>
     <w:p>
+      <w:pPr>
+        <w:rPr>
+          <w:b/>
+          <w:sz w:val="32"/>
+        </w:rPr>
+      </w:pPr>
       <w:r>
         <w:rPr>
           <w:b/>
@@ -17,6 +23,26 @@
         </w:rPr>
         <w:t xml:space="preserve"> – Software Developer</w:t>
       </w:r>
+    </w:p>
+    <w:p>
+      <w:hyperlink r:id="rId6" w:history="1">
+        <w:r>
+          <w:rPr>
+            <w:rStyle w:val="Hyperlink"/>
+          </w:rPr>
+          <w:t>msmith1392@gmail.com</w:t>
+        </w:r>
+      </w:hyperlink>
+    </w:p>
+    <w:p>
+      <w:hyperlink r:id="rId7" w:history="1">
+        <w:r>
+          <w:rPr>
+            <w:rStyle w:val="Hyperlink"/>
+          </w:rPr>
+          <w:t>https://msmith1392.github.io/</w:t>
+        </w:r>
+      </w:hyperlink>
     </w:p>
     <w:p>
       <w:r>
@@ -67,26 +93,6 @@
       </w:r>
     </w:p>
     <w:p>
-      <w:hyperlink r:id="rId6" w:history="1">
-        <w:r>
-          <w:rPr>
-            <w:rStyle w:val="Hyperlink"/>
-          </w:rPr>
-          <w:t>msmith1392@gmail.com</w:t>
-        </w:r>
-      </w:hyperlink>
-    </w:p>
-    <w:p>
-      <w:hyperlink r:id="rId7" w:history="1">
-        <w:r>
-          <w:rPr>
-            <w:rStyle w:val="Hyperlink"/>
-          </w:rPr>
-          <w:t>https://msmith1392.github.io/</w:t>
-        </w:r>
-      </w:hyperlink>
-    </w:p>
-    <w:p>
       <w:r>
         <w:rPr>
           <w:b/>
@@ -103,15 +109,7 @@
         <w:t xml:space="preserve">over 10 </w:t>
       </w:r>
       <w:r>
-        <w:t xml:space="preserve">years of experience in full-stack development, primarily in Java-based environments. Strong background working on federal contracts (FEMA </w:t>
-      </w:r>
-      <w:proofErr w:type="spellStart"/>
-      <w:r>
-        <w:t>PrepToolkit</w:t>
-      </w:r>
-      <w:proofErr w:type="spellEnd"/>
-      <w:r>
-        <w:t xml:space="preserve">) with an emphasis on maintainable, secure, and scalable systems. Proven success in both legacy and modern stacks including Spring Boot, </w:t>
+        <w:t xml:space="preserve">years of experience in full-stack development, primarily in Java-based environments. Strong background working on federal contracts (FEMA PrepToolkit) with an emphasis on maintainable, secure, and scalable systems. Proven success in both legacy and modern stacks including Spring Boot, </w:t>
       </w:r>
       <w:r>
         <w:t xml:space="preserve">Django, </w:t>
@@ -126,10 +124,10 @@
         <w:t xml:space="preserve"> Svelte. Over </w:t>
       </w:r>
       <w:r>
-        <w:t>5</w:t>
+        <w:t>6</w:t>
       </w:r>
       <w:r>
-        <w:t xml:space="preserve"> years of experience working 100% </w:t>
+        <w:t xml:space="preserve"> years of experience working </w:t>
       </w:r>
       <w:r>
         <w:t>remotely. Self-</w:t>
@@ -158,7 +156,7 @@
         <w:rPr>
           <w:b/>
         </w:rPr>
-        <w:t xml:space="preserve">Mid-Level Software Engineer </w:t>
+        <w:t xml:space="preserve">Software Engineer </w:t>
       </w:r>
       <w:r>
         <w:t xml:space="preserve">| </w:t>
@@ -168,23 +166,7 @@
           <w:b/>
           <w:bCs/>
         </w:rPr>
-        <w:t xml:space="preserve">4 Arrows Consulting (FEMA Contract – </w:t>
-      </w:r>
-      <w:proofErr w:type="spellStart"/>
-      <w:r>
-        <w:rPr>
-          <w:b/>
-          <w:bCs/>
-        </w:rPr>
-        <w:t>PrepToolkit</w:t>
-      </w:r>
-      <w:proofErr w:type="spellEnd"/>
-      <w:r>
-        <w:rPr>
-          <w:b/>
-          <w:bCs/>
-        </w:rPr>
-        <w:t>)</w:t>
+        <w:t>4 Arrows Consulting (FEMA Contract – PrepToolkit)</w:t>
       </w:r>
       <w:r>
         <w:t xml:space="preserve"> •</w:t>
@@ -201,15 +183,7 @@
         <w:pStyle w:val="ListBullet"/>
       </w:pPr>
       <w:r>
-        <w:t xml:space="preserve">Contributed to FEMA’s </w:t>
-      </w:r>
-      <w:proofErr w:type="spellStart"/>
-      <w:r>
-        <w:t>PrepToolkit</w:t>
-      </w:r>
-      <w:proofErr w:type="spellEnd"/>
-      <w:r>
-        <w:t xml:space="preserve"> modules including Unified Reporting Tool (URT), REP Exercises, and HSEEP.</w:t>
+        <w:t>Contributed to multiple modules of FEMA's PrepToolkit, including the Unified Reporting Tool (URT), Radiological Emergency Preparedness Program (REPP) Exercises, and supporting local, regional, federal, and private sector partners with Homeland Security Exercise and Evaluation Program (HSEEP) Exercises.</w:t>
       </w:r>
     </w:p>
     <w:p>
@@ -217,7 +191,7 @@
         <w:pStyle w:val="ListBullet"/>
       </w:pPr>
       <w:r>
-        <w:t>Implemented enhancements and updates to URT assessment systems for each fiscal year cycle.</w:t>
+        <w:t>Led enhancements and updates to URT assessment systems for each fiscal year cycle.</w:t>
       </w:r>
     </w:p>
     <w:p>
@@ -225,15 +199,16 @@
         <w:pStyle w:val="ListBullet"/>
       </w:pPr>
       <w:r>
-        <w:t xml:space="preserve">Supported the migration of legacy components (THIRA/SPR, CPG, NIMS, UAWG) from max.gov to </w:t>
+        <w:t xml:space="preserve">Supported the migration of legacy components from max.gov to PrepToolkit. These components </w:t>
       </w:r>
-      <w:proofErr w:type="spellStart"/>
       <w:r>
-        <w:t>PrepToolkit</w:t>
+        <w:t>are</w:t>
       </w:r>
-      <w:proofErr w:type="spellEnd"/>
       <w:r>
-        <w:t>.</w:t>
+        <w:t xml:space="preserve"> </w:t>
+      </w:r>
+      <w:r>
+        <w:t>Threat and Hazard Identification and Risk Assessment (THIRA), Comprehensive Preparedness Guide (CPG), National Incident Management System (NIMS), and Urban Area Working Group (UAWG)</w:t>
       </w:r>
     </w:p>
     <w:p>
@@ -241,7 +216,7 @@
         <w:pStyle w:val="ListBullet"/>
       </w:pPr>
       <w:r>
-        <w:t>Participated in architecture discussions, code reviews, and estimation for both GWT-based and newer serverless/Svelte modules.</w:t>
+        <w:t>Participated in architecture discussions, code reviews, and estimation for both GWT-based and serverless/Svelte modules.</w:t>
       </w:r>
     </w:p>
     <w:p>
@@ -249,15 +224,7 @@
         <w:pStyle w:val="ListBullet"/>
       </w:pPr>
       <w:r>
-        <w:t xml:space="preserve">Developed and maintained AWS Lamda serverless applications as part of </w:t>
-      </w:r>
-      <w:proofErr w:type="spellStart"/>
-      <w:r>
-        <w:t>PrepToolkit’s</w:t>
-      </w:r>
-      <w:proofErr w:type="spellEnd"/>
-      <w:r>
-        <w:t xml:space="preserve"> User Access Management backend infrastructure.</w:t>
+        <w:t>Supported containerized Java microservices built with Quarkus, deployed using Podman.</w:t>
       </w:r>
     </w:p>
     <w:p>
@@ -265,31 +232,7 @@
         <w:pStyle w:val="ListBullet"/>
       </w:pPr>
       <w:r>
-        <w:t xml:space="preserve">Supported containerized Java microservices built with </w:t>
-      </w:r>
-      <w:proofErr w:type="spellStart"/>
-      <w:r>
-        <w:t>Quarkus</w:t>
-      </w:r>
-      <w:proofErr w:type="spellEnd"/>
-      <w:r>
-        <w:t xml:space="preserve">, deployed using </w:t>
-      </w:r>
-      <w:proofErr w:type="spellStart"/>
-      <w:r>
-        <w:t>Podman</w:t>
-      </w:r>
-      <w:proofErr w:type="spellEnd"/>
-      <w:r>
-        <w:t>.</w:t>
-      </w:r>
-    </w:p>
-    <w:p>
-      <w:pPr>
-        <w:pStyle w:val="ListBullet"/>
-      </w:pPr>
-      <w:r>
-        <w:t>Maintained high code quality using version control, configuration management tools, and test-driven practices.</w:t>
+        <w:t>Maintained high code quality using version control, CM tools, and test-driven practices.</w:t>
       </w:r>
     </w:p>
     <w:p>
@@ -300,10 +243,10 @@
         <w:t>Mentored junior developers, providing guidance on code quality, troubleshooting, and best practices across both legacy and modern stacks</w:t>
       </w:r>
       <w:r>
-        <w:t>, as well as assist</w:t>
+        <w:t xml:space="preserve">, as well as </w:t>
       </w:r>
       <w:r>
-        <w:t>ed</w:t>
+        <w:t>assisting</w:t>
       </w:r>
       <w:r>
         <w:t xml:space="preserve"> with their understanding of architectural patterns across project modules.</w:t>
@@ -315,7 +258,6 @@
           <w:b/>
           <w:bCs/>
         </w:rPr>
-        <w:lastRenderedPageBreak/>
         <w:t>T</w:t>
       </w:r>
       <w:r>
@@ -336,18 +278,13 @@
         <w:t xml:space="preserve"> </w:t>
       </w:r>
       <w:r>
-        <w:t xml:space="preserve">Java, Spring Boot, </w:t>
-      </w:r>
-      <w:proofErr w:type="spellStart"/>
-      <w:r>
-        <w:t>Quarkus</w:t>
-      </w:r>
-      <w:proofErr w:type="spellEnd"/>
-      <w:r>
-        <w:t>, Google Web Toolkit (GWT), MySQL, Liferay 7, Apache HTTP Server, JavaScript/TypeScript, Svelte, AWS Lambda, AWS CloudFormation, AWS API Gateway</w:t>
+        <w:t>Java, Spring Boot, Quarkus, Google Web Toolkit (GWT), MySQL, Liferay 7, Apache HTTP Server, JavaScript/TypeScript, Svelte, AWS Lambda,</w:t>
       </w:r>
       <w:r>
-        <w:t>, Git</w:t>
+        <w:t xml:space="preserve"> </w:t>
+      </w:r>
+      <w:r>
+        <w:t>Git</w:t>
       </w:r>
     </w:p>
     <w:p>
@@ -355,6 +292,7 @@
         <w:rPr>
           <w:b/>
         </w:rPr>
+        <w:lastRenderedPageBreak/>
         <w:t xml:space="preserve">Applications Developer </w:t>
       </w:r>
       <w:r>
@@ -536,13 +474,8 @@
         <w:t xml:space="preserve">XML, </w:t>
       </w:r>
       <w:r>
-        <w:t xml:space="preserve">EDIFACT, </w:t>
+        <w:t>EDIFACT, Tradacoms</w:t>
       </w:r>
-      <w:proofErr w:type="spellStart"/>
-      <w:r>
-        <w:t>Tradacoms</w:t>
-      </w:r>
-      <w:proofErr w:type="spellEnd"/>
       <w:r>
         <w:t>, JSON, IDOC</w:t>
       </w:r>
@@ -602,15 +535,7 @@
         <w:t>Frameworks:</w:t>
       </w:r>
       <w:r>
-        <w:t xml:space="preserve"> Spring Boot, </w:t>
-      </w:r>
-      <w:proofErr w:type="spellStart"/>
-      <w:r>
-        <w:t>Quarkus</w:t>
-      </w:r>
-      <w:proofErr w:type="spellEnd"/>
-      <w:r>
-        <w:t xml:space="preserve">, </w:t>
+        <w:t xml:space="preserve"> Spring Boot, Quarkus, </w:t>
       </w:r>
       <w:r>
         <w:t>Django</w:t>
@@ -672,13 +597,11 @@
         <w:t>Dev Tools:</w:t>
       </w:r>
       <w:r>
-        <w:t xml:space="preserve"> Git, GitHub Flow, Maven, JMeter, ActiveMQ, WebLogic, Docker, </w:t>
+        <w:t xml:space="preserve"> Git, GitHub Flow, Maven, JMeter, ActiveMQ, WebLogic, Docker, Podman</w:t>
       </w:r>
-      <w:proofErr w:type="spellStart"/>
       <w:r>
-        <w:t>Podman</w:t>
+        <w:t>, Kubernetes</w:t>
       </w:r>
-      <w:proofErr w:type="spellEnd"/>
       <w:r>
         <w:br/>
       </w:r>
@@ -858,7 +781,7 @@
   <w:abstractNum w:abstractNumId="8" w15:restartNumberingAfterBreak="0">
     <w:nsid w:val="FFFFFF89"/>
     <w:multiLevelType w:val="singleLevel"/>
-    <w:tmpl w:val="918ADACA"/>
+    <w:tmpl w:val="112AB92A"/>
     <w:lvl w:ilvl="0">
       <w:start w:val="1"/>
       <w:numFmt w:val="bullet"/>

</xml_diff>

<commit_message>
Update resume (UPS work experience)
Updated resume and PDF with more fleshed out experience for UPS.

Synced About, WorkExperience, and Skills sections for consistency.

Added other skills left out in previous iterations.
</commit_message>
<xml_diff>
--- a/public/resume.docx
+++ b/public/resume.docx
@@ -109,7 +109,15 @@
         <w:t xml:space="preserve">over 10 </w:t>
       </w:r>
       <w:r>
-        <w:t xml:space="preserve">years of experience in full-stack development, primarily in Java-based environments. Strong background working on federal contracts (FEMA PrepToolkit) with an emphasis on maintainable, secure, and scalable systems. Proven success in both legacy and modern stacks including Spring Boot, </w:t>
+        <w:t xml:space="preserve">years of experience in full-stack development, primarily in Java-based environments. Strong background working on federal contracts (FEMA </w:t>
+      </w:r>
+      <w:proofErr w:type="spellStart"/>
+      <w:r>
+        <w:t>PrepToolkit</w:t>
+      </w:r>
+      <w:proofErr w:type="spellEnd"/>
+      <w:r>
+        <w:t xml:space="preserve">) with an emphasis on maintainable, secure, and scalable systems. Proven success in both legacy and modern stacks including Spring Boot, </w:t>
       </w:r>
       <w:r>
         <w:t xml:space="preserve">Django, </w:t>
@@ -166,7 +174,23 @@
           <w:b/>
           <w:bCs/>
         </w:rPr>
-        <w:t>4 Arrows Consulting (FEMA Contract – PrepToolkit)</w:t>
+        <w:t xml:space="preserve">4 Arrows Consulting (FEMA Contract – </w:t>
+      </w:r>
+      <w:proofErr w:type="spellStart"/>
+      <w:r>
+        <w:rPr>
+          <w:b/>
+          <w:bCs/>
+        </w:rPr>
+        <w:t>PrepToolkit</w:t>
+      </w:r>
+      <w:proofErr w:type="spellEnd"/>
+      <w:r>
+        <w:rPr>
+          <w:b/>
+          <w:bCs/>
+        </w:rPr>
+        <w:t>)</w:t>
       </w:r>
       <w:r>
         <w:t xml:space="preserve"> •</w:t>
@@ -183,7 +207,15 @@
         <w:pStyle w:val="ListBullet"/>
       </w:pPr>
       <w:r>
-        <w:t>Contributed to multiple modules of FEMA's PrepToolkit, including the Unified Reporting Tool (URT), Radiological Emergency Preparedness Program (REPP) Exercises, and supporting local, regional, federal, and private sector partners with Homeland Security Exercise and Evaluation Program (HSEEP) Exercises.</w:t>
+        <w:t xml:space="preserve">Contributed to multiple modules of FEMA's </w:t>
+      </w:r>
+      <w:proofErr w:type="spellStart"/>
+      <w:r>
+        <w:t>PrepToolkit</w:t>
+      </w:r>
+      <w:proofErr w:type="spellEnd"/>
+      <w:r>
+        <w:t>, including the Unified Reporting Tool (URT), Radiological Emergency Preparedness Program (REPP) Exercises, and supporting local, regional, federal, and private sector partners with Homeland Security Exercise and Evaluation Program (HSEEP) Exercises.</w:t>
       </w:r>
     </w:p>
     <w:p>
@@ -199,16 +231,21 @@
         <w:pStyle w:val="ListBullet"/>
       </w:pPr>
       <w:r>
-        <w:t xml:space="preserve">Supported the migration of legacy components from max.gov to PrepToolkit. These components </w:t>
+        <w:t xml:space="preserve">Supported the migration of legacy components from max.gov to </w:t>
+      </w:r>
+      <w:proofErr w:type="spellStart"/>
+      <w:r>
+        <w:t>PrepToolkit</w:t>
+      </w:r>
+      <w:proofErr w:type="spellEnd"/>
+      <w:r>
+        <w:t xml:space="preserve">. These components </w:t>
       </w:r>
       <w:r>
         <w:t>are</w:t>
       </w:r>
       <w:r>
-        <w:t xml:space="preserve"> </w:t>
-      </w:r>
-      <w:r>
-        <w:t>Threat and Hazard Identification and Risk Assessment (THIRA), Comprehensive Preparedness Guide (CPG), National Incident Management System (NIMS), and Urban Area Working Group (UAWG)</w:t>
+        <w:t xml:space="preserve"> Threat and Hazard Identification and Risk Assessment (THIRA), Comprehensive Preparedness Guide (CPG), National Incident Management System (NIMS), and Urban Area Working Group (UAWG)</w:t>
       </w:r>
     </w:p>
     <w:p>
@@ -224,7 +261,23 @@
         <w:pStyle w:val="ListBullet"/>
       </w:pPr>
       <w:r>
-        <w:t>Supported containerized Java microservices built with Quarkus, deployed using Podman.</w:t>
+        <w:t xml:space="preserve">Supported containerized Java microservices built with </w:t>
+      </w:r>
+      <w:proofErr w:type="spellStart"/>
+      <w:r>
+        <w:t>Quarkus</w:t>
+      </w:r>
+      <w:proofErr w:type="spellEnd"/>
+      <w:r>
+        <w:t xml:space="preserve">, deployed using </w:t>
+      </w:r>
+      <w:proofErr w:type="spellStart"/>
+      <w:r>
+        <w:t>Podman</w:t>
+      </w:r>
+      <w:proofErr w:type="spellEnd"/>
+      <w:r>
+        <w:t>.</w:t>
       </w:r>
     </w:p>
     <w:p>
@@ -278,7 +331,15 @@
         <w:t xml:space="preserve"> </w:t>
       </w:r>
       <w:r>
-        <w:t>Java, Spring Boot, Quarkus, Google Web Toolkit (GWT), MySQL, Liferay 7, Apache HTTP Server, JavaScript/TypeScript, Svelte, AWS Lambda,</w:t>
+        <w:t xml:space="preserve">Java, Spring Boot, </w:t>
+      </w:r>
+      <w:proofErr w:type="spellStart"/>
+      <w:r>
+        <w:t>Quarkus</w:t>
+      </w:r>
+      <w:proofErr w:type="spellEnd"/>
+      <w:r>
+        <w:t>, Google Web Toolkit (GWT), MySQL, Liferay 7, Apache HTTP Server, JavaScript/TypeScript, Svelte, AWS Lambda,</w:t>
       </w:r>
       <w:r>
         <w:t xml:space="preserve"> </w:t>
@@ -322,7 +383,16 @@
         <w:pStyle w:val="ListBullet"/>
       </w:pPr>
       <w:r>
-        <w:t>Collaborated across teams to implement and test new features from requirements through deployment.</w:t>
+        <w:t>Develop</w:t>
+      </w:r>
+      <w:r>
+        <w:t>ed</w:t>
+      </w:r>
+      <w:r>
+        <w:t xml:space="preserve"> UI features for a real-time transportation visibility system</w:t>
+      </w:r>
+      <w:r>
+        <w:t>.</w:t>
       </w:r>
     </w:p>
     <w:p>
@@ -330,7 +400,108 @@
         <w:pStyle w:val="ListBullet"/>
       </w:pPr>
       <w:r>
+        <w:t>Collaborated across teams to implement and test new features from requirements through deployment.</w:t>
+      </w:r>
+    </w:p>
+    <w:p>
+      <w:pPr>
+        <w:pStyle w:val="ListBullet"/>
+      </w:pPr>
+      <w:r>
+        <w:t>Translate</w:t>
+      </w:r>
+      <w:r>
+        <w:t>d</w:t>
+      </w:r>
+      <w:r>
+        <w:t xml:space="preserve"> requirements into discrete rules </w:t>
+      </w:r>
+      <w:r>
+        <w:t xml:space="preserve">for the </w:t>
+      </w:r>
+      <w:r>
+        <w:t>Drools inference engine</w:t>
+      </w:r>
+      <w:r>
+        <w:t xml:space="preserve"> to process</w:t>
+      </w:r>
+      <w:r>
+        <w:t>.</w:t>
+      </w:r>
+    </w:p>
+    <w:p>
+      <w:pPr>
+        <w:pStyle w:val="ListBullet"/>
+      </w:pPr>
+      <w:r>
         <w:t>Conducted system performance testing using Apache JMeter and HP Roadrunner.</w:t>
+      </w:r>
+    </w:p>
+    <w:p>
+      <w:pPr>
+        <w:pStyle w:val="ListBullet"/>
+      </w:pPr>
+      <w:r>
+        <w:t>Delivered</w:t>
+      </w:r>
+      <w:r>
+        <w:t xml:space="preserve"> features on </w:t>
+      </w:r>
+      <w:r>
+        <w:t xml:space="preserve">a </w:t>
+      </w:r>
+      <w:r>
+        <w:t>three-week</w:t>
+      </w:r>
+      <w:r>
+        <w:t xml:space="preserve"> </w:t>
+      </w:r>
+      <w:r>
+        <w:t xml:space="preserve">agile </w:t>
+      </w:r>
+      <w:r>
+        <w:t xml:space="preserve">sprint </w:t>
+      </w:r>
+      <w:r>
+        <w:t>cycle.</w:t>
+      </w:r>
+    </w:p>
+    <w:p>
+      <w:pPr>
+        <w:pStyle w:val="ListBullet"/>
+      </w:pPr>
+      <w:r>
+        <w:t>Provide</w:t>
+      </w:r>
+      <w:r>
+        <w:t>d</w:t>
+      </w:r>
+      <w:r>
+        <w:t xml:space="preserve"> 24/7 production support </w:t>
+      </w:r>
+      <w:r>
+        <w:t>(</w:t>
+      </w:r>
+      <w:r>
+        <w:t>on rotation</w:t>
+      </w:r>
+      <w:r>
+        <w:t xml:space="preserve"> with </w:t>
+      </w:r>
+      <w:r>
+        <w:t>the rest</w:t>
+      </w:r>
+      <w:r>
+        <w:t xml:space="preserve"> of </w:t>
+      </w:r>
+      <w:r>
+        <w:t>the team</w:t>
+      </w:r>
+      <w:r>
+        <w:t xml:space="preserve"> members)</w:t>
+      </w:r>
+      <w:r>
+        <w:t>.</w:t>
       </w:r>
     </w:p>
     <w:p>
@@ -342,7 +513,13 @@
         <w:t>Tech Stack:</w:t>
       </w:r>
       <w:r>
-        <w:t xml:space="preserve"> Java, Spring Framework, WebLogic, ActiveMQ, SQL Server, TFVC</w:t>
+        <w:t xml:space="preserve"> Java, Spring Framework, </w:t>
+      </w:r>
+      <w:r>
+        <w:t xml:space="preserve">Drools (BRMS), </w:t>
+      </w:r>
+      <w:r>
+        <w:t>WebLogic, ActiveMQ, SQL Server, TFVC</w:t>
       </w:r>
     </w:p>
     <w:p>
@@ -474,8 +651,13 @@
         <w:t xml:space="preserve">XML, </w:t>
       </w:r>
       <w:r>
-        <w:t>EDIFACT, Tradacoms</w:t>
-      </w:r>
+        <w:t xml:space="preserve">EDIFACT, </w:t>
+      </w:r>
+      <w:proofErr w:type="spellStart"/>
+      <w:r>
+        <w:t>Tradacoms</w:t>
+      </w:r>
+      <w:proofErr w:type="spellEnd"/>
       <w:r>
         <w:t>, JSON, IDOC</w:t>
       </w:r>
@@ -519,7 +701,13 @@
         <w:t>Languages:</w:t>
       </w:r>
       <w:r>
-        <w:t xml:space="preserve"> Java, Python, JavaScript/TypeScript, SQL, PHP, C#</w:t>
+        <w:t xml:space="preserve"> Java, Python, JavaScript/TypeScript, SQL, </w:t>
+      </w:r>
+      <w:r>
+        <w:t xml:space="preserve">Swift, Kotlin, </w:t>
+      </w:r>
+      <w:r>
+        <w:t>PHP, C#</w:t>
       </w:r>
       <w:r>
         <w:t>, HTML, CSS</w:t>
@@ -535,7 +723,15 @@
         <w:t>Frameworks:</w:t>
       </w:r>
       <w:r>
-        <w:t xml:space="preserve"> Spring Boot, Quarkus, </w:t>
+        <w:t xml:space="preserve"> Spring Boot, </w:t>
+      </w:r>
+      <w:proofErr w:type="spellStart"/>
+      <w:r>
+        <w:t>Quarkus</w:t>
+      </w:r>
+      <w:proofErr w:type="spellEnd"/>
+      <w:r>
+        <w:t xml:space="preserve">, </w:t>
       </w:r>
       <w:r>
         <w:t>Django</w:t>
@@ -554,6 +750,9 @@
       </w:r>
       <w:r>
         <w:t>, Bootstrap</w:t>
+      </w:r>
+      <w:r>
+        <w:t>, Tailwind</w:t>
       </w:r>
       <w:r>
         <w:br/>
@@ -594,11 +793,17 @@
           <w:b/>
           <w:bCs/>
         </w:rPr>
+        <w:lastRenderedPageBreak/>
         <w:t>Dev Tools:</w:t>
       </w:r>
       <w:r>
-        <w:t xml:space="preserve"> Git, GitHub Flow, Maven, JMeter, ActiveMQ, WebLogic, Docker, Podman</w:t>
-      </w:r>
+        <w:t xml:space="preserve"> Git, GitHub Flow, Maven, JMeter, ActiveMQ, WebLogic, Docker, </w:t>
+      </w:r>
+      <w:proofErr w:type="spellStart"/>
+      <w:r>
+        <w:t>Podman</w:t>
+      </w:r>
+      <w:proofErr w:type="spellEnd"/>
       <w:r>
         <w:t>, Kubernetes</w:t>
       </w:r>
@@ -1435,6 +1640,7 @@
   <w:style w:type="character" w:default="1" w:styleId="DefaultParagraphFont">
     <w:name w:val="Default Paragraph Font"/>
     <w:uiPriority w:val="1"/>
+    <w:semiHidden/>
     <w:unhideWhenUsed/>
   </w:style>
   <w:style w:type="table" w:default="1" w:styleId="TableNormal">

</xml_diff>

<commit_message>
Updated styling for WorkExperience
Each work experience is now in its own card.

Tweakws xard appearacne for improved visual appeal.

Updated resume .docx and .pdf to match site changes.
</commit_message>
<xml_diff>
--- a/public/resume.docx
+++ b/public/resume.docx
@@ -25,28 +25,29 @@
       </w:r>
     </w:p>
     <w:p>
-      <w:hyperlink r:id="rId6" w:history="1">
-        <w:r>
-          <w:rPr>
-            <w:rStyle w:val="Hyperlink"/>
-          </w:rPr>
-          <w:t>msmith1392@gmail.com</w:t>
-        </w:r>
-      </w:hyperlink>
+      <w:pPr>
+        <w:rPr>
+          <w:color w:val="000000"/>
+        </w:rPr>
+      </w:pPr>
+      <w:r>
+        <w:rPr>
+          <w:color w:val="000000"/>
+        </w:rPr>
+        <w:t>msmith1392@gmail.com</w:t>
+      </w:r>
     </w:p>
     <w:p>
-      <w:hyperlink r:id="rId7" w:history="1">
-        <w:r>
-          <w:rPr>
-            <w:rStyle w:val="Hyperlink"/>
-          </w:rPr>
-          <w:t>https://msmith1392.github.io/</w:t>
-        </w:r>
-      </w:hyperlink>
+      <w:r>
+        <w:rPr>
+          <w:color w:val="000000"/>
+        </w:rPr>
+        <w:t>https://msmith1392.github.io/</w:t>
+      </w:r>
     </w:p>
     <w:p>
       <w:r>
-        <w:t xml:space="preserve">Java (Spring Boot, GWT), Python (Django), </w:t>
+        <w:t xml:space="preserve">Java (Spring Boot), Python (Django), </w:t>
       </w:r>
       <w:r>
         <w:t xml:space="preserve">JavaScript/TypeScript (React, Angular, </w:t>
@@ -109,15 +110,7 @@
         <w:t xml:space="preserve">over 10 </w:t>
       </w:r>
       <w:r>
-        <w:t xml:space="preserve">years of experience in full-stack development, primarily in Java-based environments. Strong background working on federal contracts (FEMA </w:t>
-      </w:r>
-      <w:proofErr w:type="spellStart"/>
-      <w:r>
-        <w:t>PrepToolkit</w:t>
-      </w:r>
-      <w:proofErr w:type="spellEnd"/>
-      <w:r>
-        <w:t xml:space="preserve">) with an emphasis on maintainable, secure, and scalable systems. Proven success in both legacy and modern stacks including Spring Boot, </w:t>
+        <w:t xml:space="preserve">years of experience in full-stack development, primarily in Java-based environments. Strong background working on federal contracts (FEMA PrepToolkit) with an emphasis on maintainable, secure, and scalable systems. Proven success in both legacy and modern stacks including Spring Boot, </w:t>
       </w:r>
       <w:r>
         <w:t xml:space="preserve">Django, </w:t>
@@ -174,23 +167,7 @@
           <w:b/>
           <w:bCs/>
         </w:rPr>
-        <w:t xml:space="preserve">4 Arrows Consulting (FEMA Contract – </w:t>
-      </w:r>
-      <w:proofErr w:type="spellStart"/>
-      <w:r>
-        <w:rPr>
-          <w:b/>
-          <w:bCs/>
-        </w:rPr>
-        <w:t>PrepToolkit</w:t>
-      </w:r>
-      <w:proofErr w:type="spellEnd"/>
-      <w:r>
-        <w:rPr>
-          <w:b/>
-          <w:bCs/>
-        </w:rPr>
-        <w:t>)</w:t>
+        <w:t>4 Arrows Consulting (FEMA Contract – PrepToolkit)</w:t>
       </w:r>
       <w:r>
         <w:t xml:space="preserve"> •</w:t>
@@ -207,15 +184,7 @@
         <w:pStyle w:val="ListBullet"/>
       </w:pPr>
       <w:r>
-        <w:t xml:space="preserve">Contributed to multiple modules of FEMA's </w:t>
-      </w:r>
-      <w:proofErr w:type="spellStart"/>
-      <w:r>
-        <w:t>PrepToolkit</w:t>
-      </w:r>
-      <w:proofErr w:type="spellEnd"/>
-      <w:r>
-        <w:t>, including the Unified Reporting Tool (URT), Radiological Emergency Preparedness Program (REPP) Exercises, and supporting local, regional, federal, and private sector partners with Homeland Security Exercise and Evaluation Program (HSEEP) Exercises.</w:t>
+        <w:t>Contributed to multiple modules of FEMA's PrepToolkit, including the Unified Reporting Tool (URT), Radiological Emergency Preparedness Program (REPP) Exercises, and supporting local, regional, federal, and private sector partners with Homeland Security Exercise and Evaluation Program (HSEEP) Exercises.</w:t>
       </w:r>
     </w:p>
     <w:p>
@@ -231,15 +200,7 @@
         <w:pStyle w:val="ListBullet"/>
       </w:pPr>
       <w:r>
-        <w:t xml:space="preserve">Supported the migration of legacy components from max.gov to </w:t>
-      </w:r>
-      <w:proofErr w:type="spellStart"/>
-      <w:r>
-        <w:t>PrepToolkit</w:t>
-      </w:r>
-      <w:proofErr w:type="spellEnd"/>
-      <w:r>
-        <w:t xml:space="preserve">. These components </w:t>
+        <w:t xml:space="preserve">Supported the migration of legacy components from max.gov to PrepToolkit. These components </w:t>
       </w:r>
       <w:r>
         <w:t>are</w:t>
@@ -261,23 +222,7 @@
         <w:pStyle w:val="ListBullet"/>
       </w:pPr>
       <w:r>
-        <w:t xml:space="preserve">Supported containerized Java microservices built with </w:t>
-      </w:r>
-      <w:proofErr w:type="spellStart"/>
-      <w:r>
-        <w:t>Quarkus</w:t>
-      </w:r>
-      <w:proofErr w:type="spellEnd"/>
-      <w:r>
-        <w:t xml:space="preserve">, deployed using </w:t>
-      </w:r>
-      <w:proofErr w:type="spellStart"/>
-      <w:r>
-        <w:t>Podman</w:t>
-      </w:r>
-      <w:proofErr w:type="spellEnd"/>
-      <w:r>
-        <w:t>.</w:t>
+        <w:t>Supported containerized Java microservices built with Quarkus, deployed using Podman.</w:t>
       </w:r>
     </w:p>
     <w:p>
@@ -331,15 +276,7 @@
         <w:t xml:space="preserve"> </w:t>
       </w:r>
       <w:r>
-        <w:t xml:space="preserve">Java, Spring Boot, </w:t>
-      </w:r>
-      <w:proofErr w:type="spellStart"/>
-      <w:r>
-        <w:t>Quarkus</w:t>
-      </w:r>
-      <w:proofErr w:type="spellEnd"/>
-      <w:r>
-        <w:t>, Google Web Toolkit (GWT), MySQL, Liferay 7, Apache HTTP Server, JavaScript/TypeScript, Svelte, AWS Lambda,</w:t>
+        <w:t>Java, Spring Boot, Quarkus, Google Web Toolkit (GWT), MySQL, Liferay 7, Apache HTTP Server, JavaScript/TypeScript, Svelte, AWS Lambda,</w:t>
       </w:r>
       <w:r>
         <w:t xml:space="preserve"> </w:t>
@@ -554,7 +491,13 @@
         <w:pStyle w:val="ListBullet"/>
       </w:pPr>
       <w:r>
-        <w:t>Developed web applications for clients like Presbyterian Church (USA) and University of Kentucky’s College of Public Health.</w:t>
+        <w:t>Managed multiple project</w:t>
+      </w:r>
+      <w:r>
+        <w:t>s</w:t>
+      </w:r>
+      <w:r>
+        <w:t xml:space="preserve"> and client requests simultaneously, using GitHub Flow for deployment and version control.</w:t>
       </w:r>
     </w:p>
     <w:p>
@@ -562,7 +505,7 @@
         <w:pStyle w:val="ListBullet"/>
       </w:pPr>
       <w:r>
-        <w:t>Built custom CMS tools, event registration systems, and online surveys using Python/Django and AngularJS.</w:t>
+        <w:t>Developed web applications for clients including Presbyterian Church (USA) and University of Kentucky’s College of Public Health.</w:t>
       </w:r>
     </w:p>
     <w:p>
@@ -570,7 +513,21 @@
         <w:pStyle w:val="ListBullet"/>
       </w:pPr>
       <w:r>
-        <w:t>Participated in full development lifecycle, from planning to deployment.</w:t>
+        <w:t>Buil</w:t>
+      </w:r>
+      <w:r>
+        <w:t>t</w:t>
+      </w:r>
+      <w:r>
+        <w:t xml:space="preserve"> custom CMS tools, event registration systems, nomination management, and online surveys for Presbyterian Church (USA) using Python/Django and AngularJS.</w:t>
+      </w:r>
+    </w:p>
+    <w:p>
+      <w:pPr>
+        <w:pStyle w:val="ListBullet"/>
+      </w:pPr>
+      <w:r>
+        <w:t>Heavily involved in the full software development lifecycle of a project for University of Kentucky’s College of Public Health, including a mobile web app (Fit Face-Off), and interactive wellness tool for team and individual fitness challenges.</w:t>
       </w:r>
     </w:p>
     <w:p>
@@ -617,7 +574,7 @@
         <w:pStyle w:val="ListBullet"/>
       </w:pPr>
       <w:r>
-        <w:t>Developed backend components for an EDI platform (EDITRACE) using Python.</w:t>
+        <w:t>Worked with teammates on KFG’s Electronic Data Interchange (EDI) platform, EDITRACE.</w:t>
       </w:r>
     </w:p>
     <w:p>
@@ -625,7 +582,7 @@
         <w:pStyle w:val="ListBullet"/>
       </w:pPr>
       <w:r>
-        <w:t>Built translation/validation tools to process data in XML, JSON, IDOC, X12, CSV, and other formats.</w:t>
+        <w:t>Developed backend Python components for EDITRACE’s translation, validation, and mapping engine, collaborating closely with the Business Analyst.</w:t>
       </w:r>
     </w:p>
     <w:p>
@@ -633,7 +590,23 @@
         <w:pStyle w:val="ListBullet"/>
       </w:pPr>
       <w:r>
-        <w:t>Created a web console for real-time transaction analysis.</w:t>
+        <w:t>Built tools to process and validate data in a variety of formats, including XML, X12, EDIFACT, CSV, Excel, Tradacom, JSON, and IDoc, and assisted with managing data flow to and from databases.</w:t>
+      </w:r>
+    </w:p>
+    <w:p>
+      <w:pPr>
+        <w:pStyle w:val="ListBullet"/>
+      </w:pPr>
+      <w:r>
+        <w:t>Analyzed EDI processes in real-time production environments with other developers to identify and resolve transaction errors.</w:t>
+      </w:r>
+    </w:p>
+    <w:p>
+      <w:pPr>
+        <w:pStyle w:val="ListBullet"/>
+      </w:pPr>
+      <w:r>
+        <w:t>Implemented a web-based console for users to inspect and analyze any aspect of the EDI process in real time.</w:t>
       </w:r>
     </w:p>
     <w:p>
@@ -651,13 +624,8 @@
         <w:t xml:space="preserve">XML, </w:t>
       </w:r>
       <w:r>
-        <w:t xml:space="preserve">EDIFACT, </w:t>
-      </w:r>
-      <w:proofErr w:type="spellStart"/>
-      <w:r>
-        <w:t>Tradacoms</w:t>
-      </w:r>
-      <w:proofErr w:type="spellEnd"/>
+        <w:t>EDIFACT, Tradacoms</w:t>
+      </w:r>
       <w:r>
         <w:t>, JSON, IDOC</w:t>
       </w:r>
@@ -666,11 +634,27 @@
       </w:r>
     </w:p>
     <w:p>
-      <w:r>
+      <w:pPr>
         <w:rPr>
           <w:b/>
           <w:sz w:val="28"/>
         </w:rPr>
+      </w:pPr>
+      <w:r>
+        <w:rPr>
+          <w:b/>
+          <w:sz w:val="28"/>
+        </w:rPr>
+        <w:br w:type="page"/>
+      </w:r>
+    </w:p>
+    <w:p>
+      <w:r>
+        <w:rPr>
+          <w:b/>
+          <w:sz w:val="28"/>
+        </w:rPr>
+        <w:lastRenderedPageBreak/>
         <w:t>Education</w:t>
       </w:r>
     </w:p>
@@ -723,15 +707,7 @@
         <w:t>Frameworks:</w:t>
       </w:r>
       <w:r>
-        <w:t xml:space="preserve"> Spring Boot, </w:t>
-      </w:r>
-      <w:proofErr w:type="spellStart"/>
-      <w:r>
-        <w:t>Quarkus</w:t>
-      </w:r>
-      <w:proofErr w:type="spellEnd"/>
-      <w:r>
-        <w:t xml:space="preserve">, </w:t>
+        <w:t xml:space="preserve"> Spring Boot, Quarkus, </w:t>
       </w:r>
       <w:r>
         <w:t>Django</w:t>
@@ -793,17 +769,11 @@
           <w:b/>
           <w:bCs/>
         </w:rPr>
-        <w:lastRenderedPageBreak/>
         <w:t>Dev Tools:</w:t>
       </w:r>
       <w:r>
-        <w:t xml:space="preserve"> Git, GitHub Flow, Maven, JMeter, ActiveMQ, WebLogic, Docker, </w:t>
-      </w:r>
-      <w:proofErr w:type="spellStart"/>
-      <w:r>
-        <w:t>Podman</w:t>
-      </w:r>
-      <w:proofErr w:type="spellEnd"/>
+        <w:t xml:space="preserve"> Git, GitHub Flow, Maven, JMeter, ActiveMQ, WebLogic, Docker, Podman</w:t>
+      </w:r>
       <w:r>
         <w:t>, Kubernetes</w:t>
       </w:r>
@@ -986,7 +956,7 @@
   <w:abstractNum w:abstractNumId="8" w15:restartNumberingAfterBreak="0">
     <w:nsid w:val="FFFFFF89"/>
     <w:multiLevelType w:val="singleLevel"/>
-    <w:tmpl w:val="112AB92A"/>
+    <w:tmpl w:val="465EFA5C"/>
     <w:lvl w:ilvl="0">
       <w:start w:val="1"/>
       <w:numFmt w:val="bullet"/>
@@ -1001,6 +971,155 @@
       </w:pPr>
       <w:rPr>
         <w:rFonts w:ascii="Symbol" w:hAnsi="Symbol" w:hint="default"/>
+      </w:rPr>
+    </w:lvl>
+  </w:abstractNum>
+  <w:abstractNum w:abstractNumId="9" w15:restartNumberingAfterBreak="0">
+    <w:nsid w:val="07766A4F"/>
+    <w:multiLevelType w:val="multilevel"/>
+    <w:tmpl w:val="3FB0A56E"/>
+    <w:lvl w:ilvl="0">
+      <w:start w:val="1"/>
+      <w:numFmt w:val="bullet"/>
+      <w:lvlText w:val=""/>
+      <w:lvlJc w:val="left"/>
+      <w:pPr>
+        <w:tabs>
+          <w:tab w:val="num" w:pos="720"/>
+        </w:tabs>
+        <w:ind w:left="720" w:hanging="360"/>
+      </w:pPr>
+      <w:rPr>
+        <w:rFonts w:ascii="Symbol" w:hAnsi="Symbol" w:hint="default"/>
+        <w:sz w:val="20"/>
+      </w:rPr>
+    </w:lvl>
+    <w:lvl w:ilvl="1" w:tentative="1">
+      <w:start w:val="1"/>
+      <w:numFmt w:val="bullet"/>
+      <w:lvlText w:val="o"/>
+      <w:lvlJc w:val="left"/>
+      <w:pPr>
+        <w:tabs>
+          <w:tab w:val="num" w:pos="1440"/>
+        </w:tabs>
+        <w:ind w:left="1440" w:hanging="360"/>
+      </w:pPr>
+      <w:rPr>
+        <w:rFonts w:ascii="Courier New" w:hAnsi="Courier New" w:hint="default"/>
+        <w:sz w:val="20"/>
+      </w:rPr>
+    </w:lvl>
+    <w:lvl w:ilvl="2" w:tentative="1">
+      <w:start w:val="1"/>
+      <w:numFmt w:val="bullet"/>
+      <w:lvlText w:val=""/>
+      <w:lvlJc w:val="left"/>
+      <w:pPr>
+        <w:tabs>
+          <w:tab w:val="num" w:pos="2160"/>
+        </w:tabs>
+        <w:ind w:left="2160" w:hanging="360"/>
+      </w:pPr>
+      <w:rPr>
+        <w:rFonts w:ascii="Wingdings" w:hAnsi="Wingdings" w:hint="default"/>
+        <w:sz w:val="20"/>
+      </w:rPr>
+    </w:lvl>
+    <w:lvl w:ilvl="3" w:tentative="1">
+      <w:start w:val="1"/>
+      <w:numFmt w:val="bullet"/>
+      <w:lvlText w:val=""/>
+      <w:lvlJc w:val="left"/>
+      <w:pPr>
+        <w:tabs>
+          <w:tab w:val="num" w:pos="2880"/>
+        </w:tabs>
+        <w:ind w:left="2880" w:hanging="360"/>
+      </w:pPr>
+      <w:rPr>
+        <w:rFonts w:ascii="Wingdings" w:hAnsi="Wingdings" w:hint="default"/>
+        <w:sz w:val="20"/>
+      </w:rPr>
+    </w:lvl>
+    <w:lvl w:ilvl="4" w:tentative="1">
+      <w:start w:val="1"/>
+      <w:numFmt w:val="bullet"/>
+      <w:lvlText w:val=""/>
+      <w:lvlJc w:val="left"/>
+      <w:pPr>
+        <w:tabs>
+          <w:tab w:val="num" w:pos="3600"/>
+        </w:tabs>
+        <w:ind w:left="3600" w:hanging="360"/>
+      </w:pPr>
+      <w:rPr>
+        <w:rFonts w:ascii="Wingdings" w:hAnsi="Wingdings" w:hint="default"/>
+        <w:sz w:val="20"/>
+      </w:rPr>
+    </w:lvl>
+    <w:lvl w:ilvl="5" w:tentative="1">
+      <w:start w:val="1"/>
+      <w:numFmt w:val="bullet"/>
+      <w:lvlText w:val=""/>
+      <w:lvlJc w:val="left"/>
+      <w:pPr>
+        <w:tabs>
+          <w:tab w:val="num" w:pos="4320"/>
+        </w:tabs>
+        <w:ind w:left="4320" w:hanging="360"/>
+      </w:pPr>
+      <w:rPr>
+        <w:rFonts w:ascii="Wingdings" w:hAnsi="Wingdings" w:hint="default"/>
+        <w:sz w:val="20"/>
+      </w:rPr>
+    </w:lvl>
+    <w:lvl w:ilvl="6" w:tentative="1">
+      <w:start w:val="1"/>
+      <w:numFmt w:val="bullet"/>
+      <w:lvlText w:val=""/>
+      <w:lvlJc w:val="left"/>
+      <w:pPr>
+        <w:tabs>
+          <w:tab w:val="num" w:pos="5040"/>
+        </w:tabs>
+        <w:ind w:left="5040" w:hanging="360"/>
+      </w:pPr>
+      <w:rPr>
+        <w:rFonts w:ascii="Wingdings" w:hAnsi="Wingdings" w:hint="default"/>
+        <w:sz w:val="20"/>
+      </w:rPr>
+    </w:lvl>
+    <w:lvl w:ilvl="7" w:tentative="1">
+      <w:start w:val="1"/>
+      <w:numFmt w:val="bullet"/>
+      <w:lvlText w:val=""/>
+      <w:lvlJc w:val="left"/>
+      <w:pPr>
+        <w:tabs>
+          <w:tab w:val="num" w:pos="5760"/>
+        </w:tabs>
+        <w:ind w:left="5760" w:hanging="360"/>
+      </w:pPr>
+      <w:rPr>
+        <w:rFonts w:ascii="Wingdings" w:hAnsi="Wingdings" w:hint="default"/>
+        <w:sz w:val="20"/>
+      </w:rPr>
+    </w:lvl>
+    <w:lvl w:ilvl="8" w:tentative="1">
+      <w:start w:val="1"/>
+      <w:numFmt w:val="bullet"/>
+      <w:lvlText w:val=""/>
+      <w:lvlJc w:val="left"/>
+      <w:pPr>
+        <w:tabs>
+          <w:tab w:val="num" w:pos="6480"/>
+        </w:tabs>
+        <w:ind w:left="6480" w:hanging="360"/>
+      </w:pPr>
+      <w:rPr>
+        <w:rFonts w:ascii="Wingdings" w:hAnsi="Wingdings" w:hint="default"/>
+        <w:sz w:val="20"/>
       </w:rPr>
     </w:lvl>
   </w:abstractNum>
@@ -1030,6 +1149,9 @@
   </w:num>
   <w:num w:numId="9" w16cid:durableId="2119565973">
     <w:abstractNumId w:val="0"/>
+  </w:num>
+  <w:num w:numId="10" w16cid:durableId="1820924412">
+    <w:abstractNumId w:val="9"/>
   </w:num>
 </w:numbering>
 </file>

</xml_diff>

<commit_message>
Resume, Skills, WorkExperience updates
</commit_message>
<xml_diff>
--- a/public/resume.docx
+++ b/public/resume.docx
@@ -28,68 +28,184 @@
       <w:pPr>
         <w:rPr>
           <w:color w:val="000000"/>
+          <w:sz w:val="21"/>
+          <w:szCs w:val="21"/>
         </w:rPr>
       </w:pPr>
       <w:r>
         <w:rPr>
           <w:color w:val="000000"/>
+          <w:sz w:val="21"/>
+          <w:szCs w:val="21"/>
         </w:rPr>
         <w:t>msmith1392@gmail.com</w:t>
       </w:r>
     </w:p>
     <w:p>
+      <w:pPr>
+        <w:rPr>
+          <w:sz w:val="21"/>
+          <w:szCs w:val="21"/>
+        </w:rPr>
+      </w:pPr>
       <w:r>
         <w:rPr>
           <w:color w:val="000000"/>
+          <w:sz w:val="21"/>
+          <w:szCs w:val="21"/>
         </w:rPr>
         <w:t>https://msmith1392.github.io/</w:t>
       </w:r>
     </w:p>
     <w:p>
-      <w:r>
-        <w:t xml:space="preserve">Java (Spring Boot), Python (Django), </w:t>
-      </w:r>
-      <w:r>
-        <w:t xml:space="preserve">JavaScript/TypeScript (React, Angular, </w:t>
-      </w:r>
-      <w:r>
-        <w:t>Svelte</w:t>
-      </w:r>
-      <w:r>
-        <w:t>)</w:t>
-      </w:r>
-      <w:r>
-        <w:t>, Relational Databases (MySQL, PostgreSQL</w:t>
-      </w:r>
-      <w:r>
-        <w:t>, SQL Server</w:t>
-      </w:r>
-      <w:r>
-        <w:t>)</w:t>
+      <w:pPr>
+        <w:rPr>
+          <w:sz w:val="21"/>
+          <w:szCs w:val="21"/>
+        </w:rPr>
+      </w:pPr>
+      <w:r>
+        <w:rPr>
+          <w:b/>
+          <w:bCs/>
+          <w:sz w:val="21"/>
+          <w:szCs w:val="21"/>
+        </w:rPr>
+        <w:t>Core Expertise</w:t>
+      </w:r>
+      <w:r>
+        <w:rPr>
+          <w:sz w:val="21"/>
+          <w:szCs w:val="21"/>
+        </w:rPr>
+        <w:t xml:space="preserve">: </w:t>
+      </w:r>
+      <w:r>
+        <w:rPr>
+          <w:sz w:val="21"/>
+          <w:szCs w:val="21"/>
+        </w:rPr>
+        <w:t>Java (Spring Boot</w:t>
+      </w:r>
+      <w:r>
+        <w:rPr>
+          <w:sz w:val="21"/>
+          <w:szCs w:val="21"/>
+        </w:rPr>
+        <w:t>, Maven</w:t>
+      </w:r>
+      <w:r>
+        <w:rPr>
+          <w:sz w:val="21"/>
+          <w:szCs w:val="21"/>
+        </w:rPr>
+        <w:t xml:space="preserve">, </w:t>
+      </w:r>
+      <w:r>
+        <w:rPr>
+          <w:sz w:val="21"/>
+          <w:szCs w:val="21"/>
+        </w:rPr>
+        <w:t>Gradle</w:t>
+      </w:r>
+      <w:r>
+        <w:rPr>
+          <w:sz w:val="21"/>
+          <w:szCs w:val="21"/>
+        </w:rPr>
+        <w:t>), Python (Django), JavaScript/TypeScript (React, Angular, Svelte</w:t>
+      </w:r>
+      <w:r>
+        <w:rPr>
+          <w:sz w:val="21"/>
+          <w:szCs w:val="21"/>
+        </w:rPr>
+        <w:t xml:space="preserve">, Node.js, </w:t>
+      </w:r>
+      <w:r>
+        <w:rPr>
+          <w:sz w:val="21"/>
+          <w:szCs w:val="21"/>
+        </w:rPr>
+        <w:t>npm</w:t>
+      </w:r>
+      <w:r>
+        <w:rPr>
+          <w:sz w:val="21"/>
+          <w:szCs w:val="21"/>
+        </w:rPr>
+        <w:t>), Relational Databases (MySQL, PostgreSQL, SQL Server)</w:t>
+      </w:r>
+      <w:r>
+        <w:rPr>
+          <w:sz w:val="21"/>
+          <w:szCs w:val="21"/>
+        </w:rPr>
+        <w:t>, Git</w:t>
       </w:r>
     </w:p>
     <w:p>
-      <w:r>
+      <w:pPr>
+        <w:rPr>
+          <w:sz w:val="21"/>
+          <w:szCs w:val="21"/>
+        </w:rPr>
+      </w:pPr>
+      <w:r>
+        <w:rPr>
+          <w:sz w:val="21"/>
+          <w:szCs w:val="21"/>
+        </w:rPr>
         <w:t>Federal + Private Sector Experience</w:t>
       </w:r>
     </w:p>
     <w:p>
-      <w:r>
+      <w:pPr>
+        <w:rPr>
+          <w:sz w:val="21"/>
+          <w:szCs w:val="21"/>
+        </w:rPr>
+      </w:pPr>
+      <w:r>
+        <w:rPr>
+          <w:sz w:val="21"/>
+          <w:szCs w:val="21"/>
+        </w:rPr>
         <w:t xml:space="preserve">Based in KY </w:t>
       </w:r>
       <w:r>
+        <w:rPr>
+          <w:sz w:val="21"/>
+          <w:szCs w:val="21"/>
+        </w:rPr>
         <w:t>|</w:t>
       </w:r>
       <w:r>
-        <w:t xml:space="preserve"> Open to 100% Remote Roles</w:t>
-      </w:r>
-      <w:r>
+        <w:rPr>
+          <w:sz w:val="21"/>
+          <w:szCs w:val="21"/>
+        </w:rPr>
+        <w:t xml:space="preserve"> Open to Remote Roles</w:t>
+      </w:r>
+      <w:r>
+        <w:rPr>
+          <w:sz w:val="21"/>
+          <w:szCs w:val="21"/>
+        </w:rPr>
         <w:t xml:space="preserve"> in the USA. </w:t>
       </w:r>
       <w:r>
+        <w:rPr>
+          <w:sz w:val="21"/>
+          <w:szCs w:val="21"/>
+        </w:rPr>
         <w:t>|</w:t>
       </w:r>
       <w:r>
+        <w:rPr>
+          <w:sz w:val="21"/>
+          <w:szCs w:val="21"/>
+        </w:rPr>
         <w:t xml:space="preserve"> Open to Roles in KY.</w:t>
       </w:r>
     </w:p>
@@ -110,7 +226,15 @@
         <w:t xml:space="preserve">over 10 </w:t>
       </w:r>
       <w:r>
-        <w:t xml:space="preserve">years of experience in full-stack development, primarily in Java-based environments. Strong background working on federal contracts (FEMA PrepToolkit) with an emphasis on maintainable, secure, and scalable systems. Proven success in both legacy and modern stacks including Spring Boot, </w:t>
+        <w:t xml:space="preserve">years of experience in full-stack development, primarily in Java-based environments. Strong background working on federal contracts (FEMA </w:t>
+      </w:r>
+      <w:proofErr w:type="spellStart"/>
+      <w:r>
+        <w:t>PrepToolkit</w:t>
+      </w:r>
+      <w:proofErr w:type="spellEnd"/>
+      <w:r>
+        <w:t xml:space="preserve">) with an emphasis on maintainable, secure, and scalable systems. Proven success in both legacy and modern stacks including Spring Boot, </w:t>
       </w:r>
       <w:r>
         <w:t xml:space="preserve">Django, </w:t>
@@ -167,7 +291,23 @@
           <w:b/>
           <w:bCs/>
         </w:rPr>
-        <w:t>4 Arrows Consulting (FEMA Contract – PrepToolkit)</w:t>
+        <w:t xml:space="preserve">4 Arrows Consulting (FEMA Contract – </w:t>
+      </w:r>
+      <w:proofErr w:type="spellStart"/>
+      <w:r>
+        <w:rPr>
+          <w:b/>
+          <w:bCs/>
+        </w:rPr>
+        <w:t>PrepToolkit</w:t>
+      </w:r>
+      <w:proofErr w:type="spellEnd"/>
+      <w:r>
+        <w:rPr>
+          <w:b/>
+          <w:bCs/>
+        </w:rPr>
+        <w:t>)</w:t>
       </w:r>
       <w:r>
         <w:t xml:space="preserve"> •</w:t>
@@ -184,7 +324,15 @@
         <w:pStyle w:val="ListBullet"/>
       </w:pPr>
       <w:r>
-        <w:t>Contributed to multiple modules of FEMA's PrepToolkit, including the Unified Reporting Tool (URT), Radiological Emergency Preparedness Program (REPP) Exercises, and supporting local, regional, federal, and private sector partners with Homeland Security Exercise and Evaluation Program (HSEEP) Exercises.</w:t>
+        <w:t xml:space="preserve">Contributed to multiple modules of FEMA's </w:t>
+      </w:r>
+      <w:proofErr w:type="spellStart"/>
+      <w:r>
+        <w:t>PrepToolkit</w:t>
+      </w:r>
+      <w:proofErr w:type="spellEnd"/>
+      <w:r>
+        <w:t>, including the Unified Reporting Tool (URT), Radiological Emergency Preparedness Program (REPP) Exercises, and supporting local, regional, federal, and private sector partners with Homeland Security Exercise and Evaluation Program (HSEEP) Exercises.</w:t>
       </w:r>
     </w:p>
     <w:p>
@@ -200,7 +348,15 @@
         <w:pStyle w:val="ListBullet"/>
       </w:pPr>
       <w:r>
-        <w:t xml:space="preserve">Supported the migration of legacy components from max.gov to PrepToolkit. These components </w:t>
+        <w:t xml:space="preserve">Supported the migration of legacy components from max.gov to </w:t>
+      </w:r>
+      <w:proofErr w:type="spellStart"/>
+      <w:r>
+        <w:t>PrepToolkit</w:t>
+      </w:r>
+      <w:proofErr w:type="spellEnd"/>
+      <w:r>
+        <w:t xml:space="preserve">. These components </w:t>
       </w:r>
       <w:r>
         <w:t>are</w:t>
@@ -222,7 +378,23 @@
         <w:pStyle w:val="ListBullet"/>
       </w:pPr>
       <w:r>
-        <w:t>Supported containerized Java microservices built with Quarkus, deployed using Podman.</w:t>
+        <w:t xml:space="preserve">Supported containerized Java microservices built with </w:t>
+      </w:r>
+      <w:proofErr w:type="spellStart"/>
+      <w:r>
+        <w:t>Quarkus</w:t>
+      </w:r>
+      <w:proofErr w:type="spellEnd"/>
+      <w:r>
+        <w:t xml:space="preserve">, deployed using </w:t>
+      </w:r>
+      <w:proofErr w:type="spellStart"/>
+      <w:r>
+        <w:t>Podman</w:t>
+      </w:r>
+      <w:proofErr w:type="spellEnd"/>
+      <w:r>
+        <w:t>.</w:t>
       </w:r>
     </w:p>
     <w:p>
@@ -276,7 +448,30 @@
         <w:t xml:space="preserve"> </w:t>
       </w:r>
       <w:r>
-        <w:t>Java, Spring Boot, Quarkus, Google Web Toolkit (GWT), MySQL, Liferay 7, Apache HTTP Server, JavaScript/TypeScript, Svelte, AWS Lambda,</w:t>
+        <w:t xml:space="preserve">Java, Spring Boot, </w:t>
+      </w:r>
+      <w:r>
+        <w:t xml:space="preserve">Gradle, </w:t>
+      </w:r>
+      <w:proofErr w:type="spellStart"/>
+      <w:r>
+        <w:t>Quarkus</w:t>
+      </w:r>
+      <w:proofErr w:type="spellEnd"/>
+      <w:r>
+        <w:t xml:space="preserve">, Google Web Toolkit (GWT), MySQL, Liferay 7, Apache HTTP Server, JavaScript/TypeScript, Svelte, </w:t>
+      </w:r>
+      <w:r>
+        <w:t xml:space="preserve">Node.js, </w:t>
+      </w:r>
+      <w:r>
+        <w:t>npm</w:t>
+      </w:r>
+      <w:r>
+        <w:t xml:space="preserve">, </w:t>
+      </w:r>
+      <w:r>
+        <w:t>AWS Lambda,</w:t>
       </w:r>
       <w:r>
         <w:t xml:space="preserve"> </w:t>
@@ -450,7 +645,13 @@
         <w:t>Tech Stack:</w:t>
       </w:r>
       <w:r>
-        <w:t xml:space="preserve"> Java, Spring Framework, </w:t>
+        <w:t xml:space="preserve"> Java, Spring Framework,</w:t>
+      </w:r>
+      <w:r>
+        <w:t xml:space="preserve"> Maven/Gradle</w:t>
+      </w:r>
+      <w:r>
+        <w:t xml:space="preserve"> </w:t>
       </w:r>
       <w:r>
         <w:t xml:space="preserve">Drools (BRMS), </w:t>
@@ -573,8 +774,13 @@
       <w:pPr>
         <w:pStyle w:val="ListBullet"/>
       </w:pPr>
-      <w:r>
-        <w:t>Worked with teammates on KFG’s Electronic Data Interchange (EDI) platform, EDITRACE.</w:t>
+      <w:proofErr w:type="gramStart"/>
+      <w:r>
+        <w:t>Worked</w:t>
+      </w:r>
+      <w:proofErr w:type="gramEnd"/>
+      <w:r>
+        <w:t xml:space="preserve"> with teammates on KFG’s Electronic Data Interchange (EDI) platform, EDITRACE.</w:t>
       </w:r>
     </w:p>
     <w:p>
@@ -590,7 +796,15 @@
         <w:pStyle w:val="ListBullet"/>
       </w:pPr>
       <w:r>
-        <w:t>Built tools to process and validate data in a variety of formats, including XML, X12, EDIFACT, CSV, Excel, Tradacom, JSON, and IDoc, and assisted with managing data flow to and from databases.</w:t>
+        <w:t xml:space="preserve">Built tools to process and validate data in a variety of formats, including XML, X12, EDIFACT, CSV, Excel, </w:t>
+      </w:r>
+      <w:proofErr w:type="spellStart"/>
+      <w:r>
+        <w:t>Tradacom</w:t>
+      </w:r>
+      <w:proofErr w:type="spellEnd"/>
+      <w:r>
+        <w:t>, JSON, and IDoc, and assisted with managing data flow to and from databases.</w:t>
       </w:r>
     </w:p>
     <w:p>
@@ -624,8 +838,13 @@
         <w:t xml:space="preserve">XML, </w:t>
       </w:r>
       <w:r>
-        <w:t>EDIFACT, Tradacoms</w:t>
-      </w:r>
+        <w:t xml:space="preserve">EDIFACT, </w:t>
+      </w:r>
+      <w:proofErr w:type="spellStart"/>
+      <w:r>
+        <w:t>Tradacoms</w:t>
+      </w:r>
+      <w:proofErr w:type="spellEnd"/>
       <w:r>
         <w:t>, JSON, IDOC</w:t>
       </w:r>
@@ -707,7 +926,15 @@
         <w:t>Frameworks:</w:t>
       </w:r>
       <w:r>
-        <w:t xml:space="preserve"> Spring Boot, Quarkus, </w:t>
+        <w:t xml:space="preserve"> Spring Boot, </w:t>
+      </w:r>
+      <w:proofErr w:type="spellStart"/>
+      <w:r>
+        <w:t>Quarkus</w:t>
+      </w:r>
+      <w:proofErr w:type="spellEnd"/>
+      <w:r>
+        <w:t xml:space="preserve">, </w:t>
       </w:r>
       <w:r>
         <w:t>Django</w:t>
@@ -772,8 +999,34 @@
         <w:t>Dev Tools:</w:t>
       </w:r>
       <w:r>
-        <w:t xml:space="preserve"> Git, GitHub Flow, Maven, JMeter, ActiveMQ, WebLogic, Docker, Podman</w:t>
-      </w:r>
+        <w:t xml:space="preserve"> Git, GitHub Flow, Maven,</w:t>
+      </w:r>
+      <w:r>
+        <w:t xml:space="preserve"> Gradle</w:t>
+      </w:r>
+      <w:r>
+        <w:t>,</w:t>
+      </w:r>
+      <w:r>
+        <w:t xml:space="preserve"> </w:t>
+      </w:r>
+      <w:r>
+        <w:t>npm</w:t>
+      </w:r>
+      <w:r>
+        <w:t xml:space="preserve">, </w:t>
+      </w:r>
+      <w:r>
+        <w:t xml:space="preserve">Node.js, </w:t>
+      </w:r>
+      <w:r>
+        <w:t xml:space="preserve">JMeter, ActiveMQ, WebLogic, Docker, </w:t>
+      </w:r>
+      <w:proofErr w:type="spellStart"/>
+      <w:r>
+        <w:t>Podman</w:t>
+      </w:r>
+      <w:proofErr w:type="spellEnd"/>
       <w:r>
         <w:t>, Kubernetes</w:t>
       </w:r>

</xml_diff>

<commit_message>
Updated resume and job descriptions for clarity
Revised resume summary, work experience, and technical proficiencies
for a stronger senior developer impression.

Updated job bullet points and tech stacks in WorkExperience component
to match latest resume.

Improved consistency in terminology and formatting across resume
and site content.
</commit_message>
<xml_diff>
--- a/public/resume.docx
+++ b/public/resume.docx
@@ -40,6 +40,37 @@
         </w:rPr>
         <w:t>msmith1392@gmail.com</w:t>
       </w:r>
+      <w:r>
+        <w:rPr>
+          <w:color w:val="000000"/>
+          <w:sz w:val="21"/>
+          <w:szCs w:val="21"/>
+        </w:rPr>
+        <w:t xml:space="preserve"> </w:t>
+      </w:r>
+      <w:r>
+        <w:rPr>
+          <w:sz w:val="21"/>
+          <w:szCs w:val="21"/>
+        </w:rPr>
+        <w:t>|</w:t>
+      </w:r>
+      <w:r>
+        <w:rPr>
+          <w:color w:val="000000"/>
+          <w:sz w:val="21"/>
+          <w:szCs w:val="21"/>
+        </w:rPr>
+        <w:t xml:space="preserve"> </w:t>
+      </w:r>
+      <w:r>
+        <w:rPr>
+          <w:color w:val="000000"/>
+          <w:sz w:val="21"/>
+          <w:szCs w:val="21"/>
+        </w:rPr>
+        <w:t>https://msmith1392.github.io/</w:t>
+      </w:r>
     </w:p>
     <w:p>
       <w:pPr>
@@ -50,11 +81,82 @@
       </w:pPr>
       <w:r>
         <w:rPr>
-          <w:color w:val="000000"/>
+          <w:b/>
+          <w:bCs/>
           <w:sz w:val="21"/>
           <w:szCs w:val="21"/>
         </w:rPr>
-        <w:t>https://msmith1392.github.io/</w:t>
+        <w:t>Key Technologies</w:t>
+      </w:r>
+      <w:r>
+        <w:rPr>
+          <w:sz w:val="21"/>
+          <w:szCs w:val="21"/>
+        </w:rPr>
+        <w:t xml:space="preserve">: </w:t>
+      </w:r>
+      <w:r>
+        <w:rPr>
+          <w:sz w:val="21"/>
+          <w:szCs w:val="21"/>
+        </w:rPr>
+        <w:t>Java (Spring Boot</w:t>
+      </w:r>
+      <w:r>
+        <w:rPr>
+          <w:sz w:val="21"/>
+          <w:szCs w:val="21"/>
+        </w:rPr>
+        <w:t>, Maven</w:t>
+      </w:r>
+      <w:r>
+        <w:rPr>
+          <w:sz w:val="21"/>
+          <w:szCs w:val="21"/>
+        </w:rPr>
+        <w:t xml:space="preserve">, </w:t>
+      </w:r>
+      <w:r>
+        <w:rPr>
+          <w:sz w:val="21"/>
+          <w:szCs w:val="21"/>
+        </w:rPr>
+        <w:t>Gradle</w:t>
+      </w:r>
+      <w:r>
+        <w:rPr>
+          <w:sz w:val="21"/>
+          <w:szCs w:val="21"/>
+        </w:rPr>
+        <w:t>), Python (Django), JavaScript/TypeScript (React, Angular, Svelte</w:t>
+      </w:r>
+      <w:r>
+        <w:rPr>
+          <w:sz w:val="21"/>
+          <w:szCs w:val="21"/>
+        </w:rPr>
+        <w:t xml:space="preserve">, Node.js, </w:t>
+      </w:r>
+      <w:r>
+        <w:rPr>
+          <w:sz w:val="21"/>
+          <w:szCs w:val="21"/>
+        </w:rPr>
+        <w:t>npm</w:t>
+      </w:r>
+      <w:r>
+        <w:rPr>
+          <w:sz w:val="21"/>
+          <w:szCs w:val="21"/>
+        </w:rPr>
+        <w:t>), Relational Databases (MySQL, PostgreSQL, SQL Server)</w:t>
+      </w:r>
+      <w:r>
+        <w:rPr>
+          <w:sz w:val="21"/>
+          <w:szCs w:val="21"/>
+        </w:rPr>
+        <w:t>, Git</w:t>
       </w:r>
     </w:p>
     <w:p>
@@ -66,82 +168,10 @@
       </w:pPr>
       <w:r>
         <w:rPr>
-          <w:b/>
-          <w:bCs/>
           <w:sz w:val="21"/>
           <w:szCs w:val="21"/>
         </w:rPr>
-        <w:t>Core Expertise</w:t>
-      </w:r>
-      <w:r>
-        <w:rPr>
-          <w:sz w:val="21"/>
-          <w:szCs w:val="21"/>
-        </w:rPr>
-        <w:t xml:space="preserve">: </w:t>
-      </w:r>
-      <w:r>
-        <w:rPr>
-          <w:sz w:val="21"/>
-          <w:szCs w:val="21"/>
-        </w:rPr>
-        <w:t>Java (Spring Boot</w:t>
-      </w:r>
-      <w:r>
-        <w:rPr>
-          <w:sz w:val="21"/>
-          <w:szCs w:val="21"/>
-        </w:rPr>
-        <w:t>, Maven</w:t>
-      </w:r>
-      <w:r>
-        <w:rPr>
-          <w:sz w:val="21"/>
-          <w:szCs w:val="21"/>
-        </w:rPr>
-        <w:t xml:space="preserve">, </w:t>
-      </w:r>
-      <w:r>
-        <w:rPr>
-          <w:sz w:val="21"/>
-          <w:szCs w:val="21"/>
-        </w:rPr>
-        <w:t>Gradle</w:t>
-      </w:r>
-      <w:r>
-        <w:rPr>
-          <w:sz w:val="21"/>
-          <w:szCs w:val="21"/>
-        </w:rPr>
-        <w:t>), Python (Django), JavaScript/TypeScript (React, Angular, Svelte</w:t>
-      </w:r>
-      <w:r>
-        <w:rPr>
-          <w:sz w:val="21"/>
-          <w:szCs w:val="21"/>
-        </w:rPr>
-        <w:t xml:space="preserve">, Node.js, </w:t>
-      </w:r>
-      <w:r>
-        <w:rPr>
-          <w:sz w:val="21"/>
-          <w:szCs w:val="21"/>
-        </w:rPr>
-        <w:t>npm</w:t>
-      </w:r>
-      <w:r>
-        <w:rPr>
-          <w:sz w:val="21"/>
-          <w:szCs w:val="21"/>
-        </w:rPr>
-        <w:t>), Relational Databases (MySQL, PostgreSQL, SQL Server)</w:t>
-      </w:r>
-      <w:r>
-        <w:rPr>
-          <w:sz w:val="21"/>
-          <w:szCs w:val="21"/>
-        </w:rPr>
-        <w:t>, Git</w:t>
+        <w:t>Federal + Private Sector Experience</w:t>
       </w:r>
     </w:p>
     <w:p>
@@ -156,21 +186,6 @@
           <w:sz w:val="21"/>
           <w:szCs w:val="21"/>
         </w:rPr>
-        <w:t>Federal + Private Sector Experience</w:t>
-      </w:r>
-    </w:p>
-    <w:p>
-      <w:pPr>
-        <w:rPr>
-          <w:sz w:val="21"/>
-          <w:szCs w:val="21"/>
-        </w:rPr>
-      </w:pPr>
-      <w:r>
-        <w:rPr>
-          <w:sz w:val="21"/>
-          <w:szCs w:val="21"/>
-        </w:rPr>
         <w:t xml:space="preserve">Based in KY </w:t>
       </w:r>
       <w:r>
@@ -220,51 +235,18 @@
     </w:p>
     <w:p>
       <w:r>
-        <w:t xml:space="preserve">Skilled Software Developer with </w:t>
-      </w:r>
-      <w:r>
-        <w:t xml:space="preserve">over 10 </w:t>
-      </w:r>
-      <w:r>
-        <w:t xml:space="preserve">years of experience in full-stack development, primarily in Java-based environments. Strong background working on federal contracts (FEMA </w:t>
+        <w:t xml:space="preserve">Senior Full-Stack Developer with 10+ years of experience building and modernizing complex systems in both federal and private sectors. Actively contribute to architectural discussions and collaborate on design decisions. </w:t>
+      </w:r>
+      <w:r>
+        <w:t xml:space="preserve">Proven success leading efforts on large-scale applications, mentoring teams, and driving improvements in the developer experience, performance, and maintainability. Fluent across modern and legacy stacks such as Java (Spring Boot, </w:t>
       </w:r>
       <w:proofErr w:type="spellStart"/>
       <w:r>
-        <w:t>PrepToolkit</w:t>
+        <w:t>Quarkus</w:t>
       </w:r>
       <w:proofErr w:type="spellEnd"/>
       <w:r>
-        <w:t xml:space="preserve">) with an emphasis on maintainable, secure, and scalable systems. Proven success in both legacy and modern stacks including Spring Boot, </w:t>
-      </w:r>
-      <w:r>
-        <w:t xml:space="preserve">Django, </w:t>
-      </w:r>
-      <w:r>
-        <w:t xml:space="preserve">GWT, </w:t>
-      </w:r>
-      <w:r>
-        <w:t>React, Angular, and</w:t>
-      </w:r>
-      <w:r>
-        <w:t xml:space="preserve"> Svelte. Over </w:t>
-      </w:r>
-      <w:r>
-        <w:t>6</w:t>
-      </w:r>
-      <w:r>
-        <w:t xml:space="preserve"> years of experience working </w:t>
-      </w:r>
-      <w:r>
-        <w:t>remotely. Self-</w:t>
-      </w:r>
-      <w:r>
-        <w:t xml:space="preserve">driven, communicative, and </w:t>
-      </w:r>
-      <w:r>
-        <w:t>delivery focused</w:t>
-      </w:r>
-      <w:r>
-        <w:t>.</w:t>
+        <w:t>, GWT), Python (Django), and JavaScript/TypeScript (React, Svelte, Angular). Experienced in remote, async collaboration and cross-functional team environments.</w:t>
       </w:r>
     </w:p>
     <w:p>
@@ -273,7 +255,14 @@
           <w:b/>
           <w:sz w:val="28"/>
         </w:rPr>
-        <w:t>Professional Experience</w:t>
+        <w:t>Work</w:t>
+      </w:r>
+      <w:r>
+        <w:rPr>
+          <w:b/>
+          <w:sz w:val="28"/>
+        </w:rPr>
+        <w:t xml:space="preserve"> Experience</w:t>
       </w:r>
     </w:p>
     <w:p>
@@ -324,7 +313,10 @@
         <w:pStyle w:val="ListBullet"/>
       </w:pPr>
       <w:r>
-        <w:t xml:space="preserve">Contributed to multiple modules of FEMA's </w:t>
+        <w:t>Delivered features across multiple</w:t>
+      </w:r>
+      <w:r>
+        <w:t xml:space="preserve"> FEMA </w:t>
       </w:r>
       <w:proofErr w:type="spellStart"/>
       <w:r>
@@ -332,7 +324,22 @@
       </w:r>
       <w:proofErr w:type="spellEnd"/>
       <w:r>
-        <w:t>, including the Unified Reporting Tool (URT), Radiological Emergency Preparedness Program (REPP) Exercises, and supporting local, regional, federal, and private sector partners with Homeland Security Exercise and Evaluation Program (HSEEP) Exercises.</w:t>
+        <w:t xml:space="preserve"> modules, including Unified Reporting Tool (URT), </w:t>
+      </w:r>
+      <w:r>
+        <w:t>Radiological Emergency Preparedness Program (REPP)</w:t>
+      </w:r>
+      <w:r>
+        <w:t xml:space="preserve"> </w:t>
+      </w:r>
+      <w:r>
+        <w:t>Exercises, and Homeland Security Exercise and Evaluation Program (HSEEP) tools used by local, regional, federal</w:t>
+      </w:r>
+      <w:r>
+        <w:t>, and private</w:t>
+      </w:r>
+      <w:r>
+        <w:t xml:space="preserve"> partners.</w:t>
       </w:r>
     </w:p>
     <w:p>
@@ -348,7 +355,7 @@
         <w:pStyle w:val="ListBullet"/>
       </w:pPr>
       <w:r>
-        <w:t xml:space="preserve">Supported the migration of legacy components from max.gov to </w:t>
+        <w:t xml:space="preserve">Modernized legacy apps during the transition from max.gov to </w:t>
       </w:r>
       <w:proofErr w:type="spellStart"/>
       <w:r>
@@ -356,13 +363,10 @@
       </w:r>
       <w:proofErr w:type="spellEnd"/>
       <w:r>
-        <w:t xml:space="preserve">. These components </w:t>
-      </w:r>
-      <w:r>
-        <w:t>are</w:t>
-      </w:r>
-      <w:r>
-        <w:t xml:space="preserve"> Threat and Hazard Identification and Risk Assessment (THIRA), Comprehensive Preparedness Guide (CPG), National Incident Management System (NIMS), and Urban Area Working Group (UAWG)</w:t>
+        <w:t xml:space="preserve">, including </w:t>
+      </w:r>
+      <w:r>
+        <w:t>Threat and Hazard Identification and Risk Assessment (THIRA), Comprehensive Preparedness Guide (CPG), National Incident Management System (NIMS), and Urban Area Working Group (UAWG)</w:t>
       </w:r>
     </w:p>
     <w:p>
@@ -370,7 +374,13 @@
         <w:pStyle w:val="ListBullet"/>
       </w:pPr>
       <w:r>
-        <w:t>Participated in architecture discussions, code reviews, and estimation for both GWT-based and serverless/Svelte modules.</w:t>
+        <w:t xml:space="preserve">Collaborated on architectural decisions and led code reviews across both legacy GWT </w:t>
+      </w:r>
+      <w:r>
+        <w:t>modules</w:t>
+      </w:r>
+      <w:r>
+        <w:t xml:space="preserve"> and modern Svelte-based services, ensuring technical consistency and maintainability across the stack.</w:t>
       </w:r>
     </w:p>
     <w:p>
@@ -402,7 +412,87 @@
         <w:pStyle w:val="ListBullet"/>
       </w:pPr>
       <w:r>
-        <w:t>Maintained high code quality using version control, CM tools, and test-driven practices.</w:t>
+        <w:t>Provided mentorship to junior developers by demonstrating established code quality standards, reviewing PRs, and supporting architectural understanding across legacy and modern codebases.</w:t>
+      </w:r>
+    </w:p>
+    <w:p>
+      <w:r>
+        <w:rPr>
+          <w:b/>
+          <w:bCs/>
+        </w:rPr>
+        <w:t>T</w:t>
+      </w:r>
+      <w:r>
+        <w:rPr>
+          <w:b/>
+          <w:bCs/>
+        </w:rPr>
+        <w:t xml:space="preserve">ech </w:t>
+      </w:r>
+      <w:r>
+        <w:rPr>
+          <w:b/>
+          <w:bCs/>
+        </w:rPr>
+        <w:t>Stack:</w:t>
+      </w:r>
+      <w:r>
+        <w:t xml:space="preserve"> </w:t>
+      </w:r>
+      <w:r>
+        <w:t xml:space="preserve">Java, Spring Boot, </w:t>
+      </w:r>
+      <w:r>
+        <w:t xml:space="preserve">Gradle, </w:t>
+      </w:r>
+      <w:proofErr w:type="spellStart"/>
+      <w:r>
+        <w:t>Quarkus</w:t>
+      </w:r>
+      <w:proofErr w:type="spellEnd"/>
+      <w:r>
+        <w:t xml:space="preserve">, Google Web Toolkit (GWT), MySQL, Liferay 7, Apache HTTP Server, JavaScript/TypeScript, Svelte, </w:t>
+      </w:r>
+      <w:r>
+        <w:t xml:space="preserve">Node.js, </w:t>
+      </w:r>
+      <w:r>
+        <w:t>npm</w:t>
+      </w:r>
+      <w:r>
+        <w:t xml:space="preserve">, </w:t>
+      </w:r>
+      <w:r>
+        <w:t>AWS Lambda,</w:t>
+      </w:r>
+      <w:r>
+        <w:t xml:space="preserve"> </w:t>
+      </w:r>
+      <w:r>
+        <w:t>Git</w:t>
+      </w:r>
+    </w:p>
+    <w:p>
+      <w:r>
+        <w:rPr>
+          <w:b/>
+        </w:rPr>
+        <w:lastRenderedPageBreak/>
+        <w:t xml:space="preserve">Applications Developer </w:t>
+      </w:r>
+      <w:r>
+        <w:t xml:space="preserve">| </w:t>
+      </w:r>
+      <w:r>
+        <w:rPr>
+          <w:b/>
+          <w:bCs/>
+        </w:rPr>
+        <w:t>United Parcel Service (UPS)</w:t>
+      </w:r>
+      <w:r>
+        <w:t xml:space="preserve"> • Louisville, KY • 2017–2019</w:t>
       </w:r>
     </w:p>
     <w:p>
@@ -410,96 +500,7 @@
         <w:pStyle w:val="ListBullet"/>
       </w:pPr>
       <w:r>
-        <w:t>Mentored junior developers, providing guidance on code quality, troubleshooting, and best practices across both legacy and modern stacks</w:t>
-      </w:r>
-      <w:r>
-        <w:t xml:space="preserve">, as well as </w:t>
-      </w:r>
-      <w:r>
-        <w:t>assisting</w:t>
-      </w:r>
-      <w:r>
-        <w:t xml:space="preserve"> with their understanding of architectural patterns across project modules.</w:t>
-      </w:r>
-    </w:p>
-    <w:p>
-      <w:r>
-        <w:rPr>
-          <w:b/>
-          <w:bCs/>
-        </w:rPr>
-        <w:t>T</w:t>
-      </w:r>
-      <w:r>
-        <w:rPr>
-          <w:b/>
-          <w:bCs/>
-        </w:rPr>
-        <w:t xml:space="preserve">ech </w:t>
-      </w:r>
-      <w:r>
-        <w:rPr>
-          <w:b/>
-          <w:bCs/>
-        </w:rPr>
-        <w:t>Stack:</w:t>
-      </w:r>
-      <w:r>
-        <w:t xml:space="preserve"> </w:t>
-      </w:r>
-      <w:r>
-        <w:t xml:space="preserve">Java, Spring Boot, </w:t>
-      </w:r>
-      <w:r>
-        <w:t xml:space="preserve">Gradle, </w:t>
-      </w:r>
-      <w:proofErr w:type="spellStart"/>
-      <w:r>
-        <w:t>Quarkus</w:t>
-      </w:r>
-      <w:proofErr w:type="spellEnd"/>
-      <w:r>
-        <w:t xml:space="preserve">, Google Web Toolkit (GWT), MySQL, Liferay 7, Apache HTTP Server, JavaScript/TypeScript, Svelte, </w:t>
-      </w:r>
-      <w:r>
-        <w:t xml:space="preserve">Node.js, </w:t>
-      </w:r>
-      <w:r>
-        <w:t>npm</w:t>
-      </w:r>
-      <w:r>
-        <w:t xml:space="preserve">, </w:t>
-      </w:r>
-      <w:r>
-        <w:t>AWS Lambda,</w:t>
-      </w:r>
-      <w:r>
-        <w:t xml:space="preserve"> </w:t>
-      </w:r>
-      <w:r>
-        <w:t>Git</w:t>
-      </w:r>
-    </w:p>
-    <w:p>
-      <w:r>
-        <w:rPr>
-          <w:b/>
-        </w:rPr>
-        <w:lastRenderedPageBreak/>
-        <w:t xml:space="preserve">Applications Developer </w:t>
-      </w:r>
-      <w:r>
-        <w:t xml:space="preserve">| </w:t>
-      </w:r>
-      <w:r>
-        <w:rPr>
-          <w:b/>
-          <w:bCs/>
-        </w:rPr>
-        <w:t>United Parcel Service (UPS)</w:t>
-      </w:r>
-      <w:r>
-        <w:t xml:space="preserve"> • Louisville, KY • 2017–2019</w:t>
+        <w:t>Maintained and enhanced enterprise logistics systems used across UPS ground operations.</w:t>
       </w:r>
     </w:p>
     <w:p>
@@ -507,7 +508,28 @@
         <w:pStyle w:val="ListBullet"/>
       </w:pPr>
       <w:r>
-        <w:t>Maintained and enhanced enterprise logistics systems used across UPS ground operations.</w:t>
+        <w:t>Develop</w:t>
+      </w:r>
+      <w:r>
+        <w:t>ed</w:t>
+      </w:r>
+      <w:r>
+        <w:t xml:space="preserve"> UI features </w:t>
+      </w:r>
+      <w:r>
+        <w:t xml:space="preserve">and backend logic </w:t>
+      </w:r>
+      <w:r>
+        <w:t xml:space="preserve">for a real-time transportation visibility </w:t>
+      </w:r>
+      <w:r>
+        <w:t xml:space="preserve">and logistics </w:t>
+      </w:r>
+      <w:r>
+        <w:t>system</w:t>
+      </w:r>
+      <w:r>
+        <w:t>.</w:t>
       </w:r>
     </w:p>
     <w:p>
@@ -515,16 +537,7 @@
         <w:pStyle w:val="ListBullet"/>
       </w:pPr>
       <w:r>
-        <w:t>Develop</w:t>
-      </w:r>
-      <w:r>
-        <w:t>ed</w:t>
-      </w:r>
-      <w:r>
-        <w:t xml:space="preserve"> UI features for a real-time transportation visibility system</w:t>
-      </w:r>
-      <w:r>
-        <w:t>.</w:t>
+        <w:t>Collaborated across teams to implement and test new features from requirements through deployment.</w:t>
       </w:r>
     </w:p>
     <w:p>
@@ -532,7 +545,25 @@
         <w:pStyle w:val="ListBullet"/>
       </w:pPr>
       <w:r>
-        <w:t>Collaborated across teams to implement and test new features from requirements through deployment.</w:t>
+        <w:t>Translate</w:t>
+      </w:r>
+      <w:r>
+        <w:t>d</w:t>
+      </w:r>
+      <w:r>
+        <w:t xml:space="preserve"> requirements into discrete rules </w:t>
+      </w:r>
+      <w:r>
+        <w:t xml:space="preserve">for the </w:t>
+      </w:r>
+      <w:r>
+        <w:t>Drools inference engine</w:t>
+      </w:r>
+      <w:r>
+        <w:t xml:space="preserve"> to process</w:t>
+      </w:r>
+      <w:r>
+        <w:t>.</w:t>
       </w:r>
     </w:p>
     <w:p>
@@ -540,25 +571,7 @@
         <w:pStyle w:val="ListBullet"/>
       </w:pPr>
       <w:r>
-        <w:t>Translate</w:t>
-      </w:r>
-      <w:r>
-        <w:t>d</w:t>
-      </w:r>
-      <w:r>
-        <w:t xml:space="preserve"> requirements into discrete rules </w:t>
-      </w:r>
-      <w:r>
-        <w:t xml:space="preserve">for the </w:t>
-      </w:r>
-      <w:r>
-        <w:t>Drools inference engine</w:t>
-      </w:r>
-      <w:r>
-        <w:t xml:space="preserve"> to process</w:t>
-      </w:r>
-      <w:r>
-        <w:t>.</w:t>
+        <w:t>Conducted performance tuning initiatives using JMeter and Roadrunner to optimize logistics workflows. Identified and resolved bottlenecks in real-time transportation tracking systems.</w:t>
       </w:r>
     </w:p>
     <w:p>
@@ -566,7 +579,28 @@
         <w:pStyle w:val="ListBullet"/>
       </w:pPr>
       <w:r>
-        <w:t>Conducted system performance testing using Apache JMeter and HP Roadrunner.</w:t>
+        <w:t>Delivered</w:t>
+      </w:r>
+      <w:r>
+        <w:t xml:space="preserve"> features on </w:t>
+      </w:r>
+      <w:r>
+        <w:t xml:space="preserve">a </w:t>
+      </w:r>
+      <w:r>
+        <w:t>three-week</w:t>
+      </w:r>
+      <w:r>
+        <w:t xml:space="preserve"> </w:t>
+      </w:r>
+      <w:r>
+        <w:t xml:space="preserve">agile </w:t>
+      </w:r>
+      <w:r>
+        <w:t xml:space="preserve">sprint </w:t>
+      </w:r>
+      <w:r>
+        <w:t>cycle.</w:t>
       </w:r>
     </w:p>
     <w:p>
@@ -574,28 +608,88 @@
         <w:pStyle w:val="ListBullet"/>
       </w:pPr>
       <w:r>
-        <w:t>Delivered</w:t>
-      </w:r>
-      <w:r>
-        <w:t xml:space="preserve"> features on </w:t>
-      </w:r>
-      <w:r>
-        <w:t xml:space="preserve">a </w:t>
-      </w:r>
-      <w:r>
-        <w:t>three-week</w:t>
+        <w:t>Provide</w:t>
+      </w:r>
+      <w:r>
+        <w:t>d</w:t>
+      </w:r>
+      <w:r>
+        <w:t xml:space="preserve"> 24/7 production support </w:t>
+      </w:r>
+      <w:r>
+        <w:t>(</w:t>
+      </w:r>
+      <w:r>
+        <w:t>on rotation</w:t>
+      </w:r>
+      <w:r>
+        <w:t xml:space="preserve"> with </w:t>
+      </w:r>
+      <w:r>
+        <w:t>the rest</w:t>
+      </w:r>
+      <w:r>
+        <w:t xml:space="preserve"> of </w:t>
+      </w:r>
+      <w:r>
+        <w:t>the team</w:t>
+      </w:r>
+      <w:r>
+        <w:t xml:space="preserve"> members)</w:t>
+      </w:r>
+      <w:r>
+        <w:t>.</w:t>
+      </w:r>
+    </w:p>
+    <w:p>
+      <w:r>
+        <w:rPr>
+          <w:b/>
+          <w:bCs/>
+        </w:rPr>
+        <w:t>Tech Stack:</w:t>
+      </w:r>
+      <w:r>
+        <w:t xml:space="preserve"> Java, Spring Framework,</w:t>
+      </w:r>
+      <w:r>
+        <w:t xml:space="preserve"> Maven/Gradle</w:t>
       </w:r>
       <w:r>
         <w:t xml:space="preserve"> </w:t>
       </w:r>
       <w:r>
-        <w:t xml:space="preserve">agile </w:t>
-      </w:r>
-      <w:r>
-        <w:t xml:space="preserve">sprint </w:t>
-      </w:r>
-      <w:r>
-        <w:t>cycle.</w:t>
+        <w:t xml:space="preserve">Drools (BRMS), </w:t>
+      </w:r>
+      <w:r>
+        <w:t>WebLogic, ActiveMQ, SQL Server, TFVC</w:t>
+      </w:r>
+    </w:p>
+    <w:p>
+      <w:r>
+        <w:rPr>
+          <w:b/>
+        </w:rPr>
+        <w:t>Software Developer</w:t>
+      </w:r>
+      <w:r>
+        <w:rPr>
+          <w:b/>
+        </w:rPr>
+        <w:t xml:space="preserve"> </w:t>
+      </w:r>
+      <w:r>
+        <w:t xml:space="preserve">| </w:t>
+      </w:r>
+      <w:r>
+        <w:rPr>
+          <w:b/>
+          <w:bCs/>
+        </w:rPr>
+        <w:t>Apax Software</w:t>
+      </w:r>
+      <w:r>
+        <w:t xml:space="preserve"> • Lexington, KY • 2016–2017</w:t>
       </w:r>
     </w:p>
     <w:p>
@@ -603,37 +697,43 @@
         <w:pStyle w:val="ListBullet"/>
       </w:pPr>
       <w:r>
-        <w:t>Provide</w:t>
-      </w:r>
-      <w:r>
-        <w:t>d</w:t>
-      </w:r>
-      <w:r>
-        <w:t xml:space="preserve"> 24/7 production support </w:t>
-      </w:r>
-      <w:r>
-        <w:t>(</w:t>
-      </w:r>
-      <w:r>
-        <w:t>on rotation</w:t>
-      </w:r>
-      <w:r>
-        <w:t xml:space="preserve"> with </w:t>
-      </w:r>
-      <w:r>
-        <w:t>the rest</w:t>
-      </w:r>
-      <w:r>
-        <w:t xml:space="preserve"> of </w:t>
-      </w:r>
-      <w:r>
-        <w:t>the team</w:t>
-      </w:r>
-      <w:r>
-        <w:t xml:space="preserve"> members)</w:t>
-      </w:r>
-      <w:r>
-        <w:t>.</w:t>
+        <w:t>Managed multiple project</w:t>
+      </w:r>
+      <w:r>
+        <w:t>s</w:t>
+      </w:r>
+      <w:r>
+        <w:t xml:space="preserve"> and client requests simultaneously, using GitHub Flow for deployment and version control.</w:t>
+      </w:r>
+    </w:p>
+    <w:p>
+      <w:pPr>
+        <w:pStyle w:val="ListBullet"/>
+      </w:pPr>
+      <w:r>
+        <w:t>Developed web applications for clients including Presbyterian Church (USA) and University of Kentucky’s College of Public Health.</w:t>
+      </w:r>
+    </w:p>
+    <w:p>
+      <w:pPr>
+        <w:pStyle w:val="ListBullet"/>
+      </w:pPr>
+      <w:r>
+        <w:t>Buil</w:t>
+      </w:r>
+      <w:r>
+        <w:t>t</w:t>
+      </w:r>
+      <w:r>
+        <w:t xml:space="preserve"> custom CMS tools, event registration systems, nomination management, and online surveys for Presbyterian Church (USA) using Python/Django and AngularJS.</w:t>
+      </w:r>
+    </w:p>
+    <w:p>
+      <w:pPr>
+        <w:pStyle w:val="ListBullet"/>
+      </w:pPr>
+      <w:r>
+        <w:t>Heavily involved in the full software development lifecycle of a project for University of Kentucky’s College of Public Health, including a mobile web app (Fit Face-Off), and interactive wellness tool for team and individual fitness challenges.</w:t>
       </w:r>
     </w:p>
     <w:p>
@@ -645,19 +745,13 @@
         <w:t>Tech Stack:</w:t>
       </w:r>
       <w:r>
-        <w:t xml:space="preserve"> Java, Spring Framework,</w:t>
-      </w:r>
-      <w:r>
-        <w:t xml:space="preserve"> Maven/Gradle</w:t>
-      </w:r>
-      <w:r>
-        <w:t xml:space="preserve"> </w:t>
-      </w:r>
-      <w:r>
-        <w:t xml:space="preserve">Drools (BRMS), </w:t>
-      </w:r>
-      <w:r>
-        <w:t>WebLogic, ActiveMQ, SQL Server, TFVC</w:t>
+        <w:t xml:space="preserve"> Python, Django, JavaScript (AngularJS, jQuery), Bootstrap, AWS, </w:t>
+      </w:r>
+      <w:r>
+        <w:t>Git</w:t>
+      </w:r>
+      <w:r>
+        <w:t>, PHP, Drupal</w:t>
       </w:r>
     </w:p>
     <w:p>
@@ -665,13 +759,7 @@
         <w:rPr>
           <w:b/>
         </w:rPr>
-        <w:t>Software Developer</w:t>
-      </w:r>
-      <w:r>
-        <w:rPr>
-          <w:b/>
-        </w:rPr>
-        <w:t xml:space="preserve"> </w:t>
+        <w:t xml:space="preserve">Programming Analyst </w:t>
       </w:r>
       <w:r>
         <w:t xml:space="preserve">| </w:t>
@@ -681,10 +769,10 @@
           <w:b/>
           <w:bCs/>
         </w:rPr>
-        <w:t>Apax Software</w:t>
-      </w:r>
-      <w:r>
-        <w:t xml:space="preserve"> • Lexington, KY • 2016–2017</w:t>
+        <w:t>Knowledge Facilitations Group (KFG)</w:t>
+      </w:r>
+      <w:r>
+        <w:t xml:space="preserve"> • Richmond, KY • 2015–2016</w:t>
       </w:r>
     </w:p>
     <w:p>
@@ -692,103 +780,7 @@
         <w:pStyle w:val="ListBullet"/>
       </w:pPr>
       <w:r>
-        <w:t>Managed multiple project</w:t>
-      </w:r>
-      <w:r>
-        <w:t>s</w:t>
-      </w:r>
-      <w:r>
-        <w:t xml:space="preserve"> and client requests simultaneously, using GitHub Flow for deployment and version control.</w:t>
-      </w:r>
-    </w:p>
-    <w:p>
-      <w:pPr>
-        <w:pStyle w:val="ListBullet"/>
-      </w:pPr>
-      <w:r>
-        <w:t>Developed web applications for clients including Presbyterian Church (USA) and University of Kentucky’s College of Public Health.</w:t>
-      </w:r>
-    </w:p>
-    <w:p>
-      <w:pPr>
-        <w:pStyle w:val="ListBullet"/>
-      </w:pPr>
-      <w:r>
-        <w:t>Buil</w:t>
-      </w:r>
-      <w:r>
-        <w:t>t</w:t>
-      </w:r>
-      <w:r>
-        <w:t xml:space="preserve"> custom CMS tools, event registration systems, nomination management, and online surveys for Presbyterian Church (USA) using Python/Django and AngularJS.</w:t>
-      </w:r>
-    </w:p>
-    <w:p>
-      <w:pPr>
-        <w:pStyle w:val="ListBullet"/>
-      </w:pPr>
-      <w:r>
-        <w:t>Heavily involved in the full software development lifecycle of a project for University of Kentucky’s College of Public Health, including a mobile web app (Fit Face-Off), and interactive wellness tool for team and individual fitness challenges.</w:t>
-      </w:r>
-    </w:p>
-    <w:p>
-      <w:r>
-        <w:rPr>
-          <w:b/>
-          <w:bCs/>
-        </w:rPr>
-        <w:t>Tech Stack:</w:t>
-      </w:r>
-      <w:r>
-        <w:t xml:space="preserve"> Python, Django, JavaScript (AngularJS, jQuery), Bootstrap, AWS, </w:t>
-      </w:r>
-      <w:r>
-        <w:t>Git</w:t>
-      </w:r>
-      <w:r>
-        <w:t>, PHP, Drupal</w:t>
-      </w:r>
-    </w:p>
-    <w:p>
-      <w:r>
-        <w:rPr>
-          <w:b/>
-        </w:rPr>
-        <w:t xml:space="preserve">Programming Analyst </w:t>
-      </w:r>
-      <w:r>
-        <w:t xml:space="preserve">| </w:t>
-      </w:r>
-      <w:r>
-        <w:rPr>
-          <w:b/>
-          <w:bCs/>
-        </w:rPr>
-        <w:t>Knowledge Facilitations Group (KFG)</w:t>
-      </w:r>
-      <w:r>
-        <w:t xml:space="preserve"> • Richmond, KY • 2015–2016</w:t>
-      </w:r>
-    </w:p>
-    <w:p>
-      <w:pPr>
-        <w:pStyle w:val="ListBullet"/>
-      </w:pPr>
-      <w:proofErr w:type="gramStart"/>
-      <w:r>
-        <w:t>Worked</w:t>
-      </w:r>
-      <w:proofErr w:type="gramEnd"/>
-      <w:r>
-        <w:t xml:space="preserve"> with teammates on KFG’s Electronic Data Interchange (EDI) platform, EDITRACE.</w:t>
-      </w:r>
-    </w:p>
-    <w:p>
-      <w:pPr>
-        <w:pStyle w:val="ListBullet"/>
-      </w:pPr>
-      <w:r>
-        <w:t>Developed backend Python components for EDITRACE’s translation, validation, and mapping engine, collaborating closely with the Business Analyst.</w:t>
+        <w:t>Contributed to KFG’s Electronic Data Interchange (EDI) platform, EDITRACE, by developing backend Python components for its translation, validation, and mapping engine in close collaboration with the Business Analyst and broader development team.</w:t>
       </w:r>
     </w:p>
     <w:p>
@@ -864,7 +856,23 @@
           <w:b/>
           <w:sz w:val="28"/>
         </w:rPr>
-        <w:br w:type="page"/>
+        <w:lastRenderedPageBreak/>
+        <w:t>Education</w:t>
+      </w:r>
+    </w:p>
+    <w:p>
+      <w:r>
+        <w:t>Eastern Kentucky University – Richmond, KY</w:t>
+      </w:r>
+      <w:r>
+        <w:br/>
+        <w:t>B.S. in Computer Science, 2015</w:t>
+      </w:r>
+      <w:r>
+        <w:br/>
+      </w:r>
+      <w:r>
+        <w:t>Member, Upsilon Pi Epsilon Honors Society for the Computing and Information Disciplines</w:t>
       </w:r>
     </w:p>
     <w:p>
@@ -873,26 +881,14 @@
           <w:b/>
           <w:sz w:val="28"/>
         </w:rPr>
-        <w:lastRenderedPageBreak/>
-        <w:t>Education</w:t>
-      </w:r>
-    </w:p>
-    <w:p>
-      <w:r>
-        <w:t>Eastern Kentucky University – Richmond, KY</w:t>
-      </w:r>
-      <w:r>
-        <w:br/>
-        <w:t>B.S. in Computer Science, 2015</w:t>
-      </w:r>
-    </w:p>
-    <w:p>
+        <w:t xml:space="preserve">Technical </w:t>
+      </w:r>
       <w:r>
         <w:rPr>
           <w:b/>
           <w:sz w:val="28"/>
         </w:rPr>
-        <w:t>Technical Skills</w:t>
+        <w:t>Proficiencies</w:t>
       </w:r>
     </w:p>
     <w:p>
@@ -996,7 +992,21 @@
           <w:b/>
           <w:bCs/>
         </w:rPr>
-        <w:t>Dev Tools:</w:t>
+        <w:t>Dev</w:t>
+      </w:r>
+      <w:r>
+        <w:rPr>
+          <w:b/>
+          <w:bCs/>
+        </w:rPr>
+        <w:t>Ops &amp;</w:t>
+      </w:r>
+      <w:r>
+        <w:rPr>
+          <w:b/>
+          <w:bCs/>
+        </w:rPr>
+        <w:t xml:space="preserve"> Tools:</w:t>
       </w:r>
       <w:r>
         <w:t xml:space="preserve"> Git, GitHub Flow, Maven,</w:t>
@@ -1209,7 +1219,7 @@
   <w:abstractNum w:abstractNumId="8" w15:restartNumberingAfterBreak="0">
     <w:nsid w:val="FFFFFF89"/>
     <w:multiLevelType w:val="singleLevel"/>
-    <w:tmpl w:val="465EFA5C"/>
+    <w:tmpl w:val="8A6840E8"/>
     <w:lvl w:ilvl="0">
       <w:start w:val="1"/>
       <w:numFmt w:val="bullet"/>
@@ -2015,7 +2025,6 @@
   <w:style w:type="character" w:default="1" w:styleId="DefaultParagraphFont">
     <w:name w:val="Default Paragraph Font"/>
     <w:uiPriority w:val="1"/>
-    <w:semiHidden/>
     <w:unhideWhenUsed/>
   </w:style>
   <w:style w:type="table" w:default="1" w:styleId="TableNormal">

</xml_diff>

<commit_message>
Updated resume and components
Revised About, Skills, and WorkExperience to more accurately reflect
resume.
</commit_message>
<xml_diff>
--- a/public/resume.docx
+++ b/public/resume.docx
@@ -4,22 +4,53 @@
   <w:body>
     <w:p>
       <w:pPr>
+        <w:pStyle w:val="Title"/>
         <w:rPr>
-          <w:b/>
-          <w:sz w:val="32"/>
+          <w:color w:val="4F81BD" w:themeColor="accent1"/>
+          <w:spacing w:val="0"/>
+          <w14:shadow w14:blurRad="38100" w14:dist="25400" w14:dir="5400000" w14:sx="100000" w14:sy="100000" w14:kx="0" w14:ky="0" w14:algn="ctr">
+            <w14:srgbClr w14:val="6E747A">
+              <w14:alpha w14:val="57000"/>
+            </w14:srgbClr>
+          </w14:shadow>
+          <w14:textOutline w14:w="0" w14:cap="flat" w14:cmpd="sng" w14:algn="ctr">
+            <w14:noFill/>
+            <w14:prstDash w14:val="solid"/>
+            <w14:round/>
+          </w14:textOutline>
         </w:rPr>
       </w:pPr>
       <w:r>
         <w:rPr>
-          <w:b/>
-          <w:sz w:val="32"/>
+          <w:color w:val="4F81BD" w:themeColor="accent1"/>
+          <w:spacing w:val="0"/>
+          <w14:shadow w14:blurRad="38100" w14:dist="25400" w14:dir="5400000" w14:sx="100000" w14:sy="100000" w14:kx="0" w14:ky="0" w14:algn="ctr">
+            <w14:srgbClr w14:val="6E747A">
+              <w14:alpha w14:val="57000"/>
+            </w14:srgbClr>
+          </w14:shadow>
+          <w14:textOutline w14:w="0" w14:cap="flat" w14:cmpd="sng" w14:algn="ctr">
+            <w14:noFill/>
+            <w14:prstDash w14:val="solid"/>
+            <w14:round/>
+          </w14:textOutline>
         </w:rPr>
         <w:t>Matthew Smith</w:t>
       </w:r>
       <w:r>
         <w:rPr>
-          <w:b/>
-          <w:sz w:val="32"/>
+          <w:color w:val="4F81BD" w:themeColor="accent1"/>
+          <w:spacing w:val="0"/>
+          <w14:shadow w14:blurRad="38100" w14:dist="25400" w14:dir="5400000" w14:sx="100000" w14:sy="100000" w14:kx="0" w14:ky="0" w14:algn="ctr">
+            <w14:srgbClr w14:val="6E747A">
+              <w14:alpha w14:val="57000"/>
+            </w14:srgbClr>
+          </w14:shadow>
+          <w14:textOutline w14:w="0" w14:cap="flat" w14:cmpd="sng" w14:algn="ctr">
+            <w14:noFill/>
+            <w14:prstDash w14:val="solid"/>
+            <w14:round/>
+          </w14:textOutline>
         </w:rPr>
         <w:t xml:space="preserve"> – Software Developer</w:t>
       </w:r>
@@ -28,283 +59,248 @@
       <w:pPr>
         <w:rPr>
           <w:color w:val="000000"/>
-          <w:sz w:val="21"/>
-          <w:szCs w:val="21"/>
         </w:rPr>
       </w:pPr>
       <w:r>
         <w:rPr>
           <w:color w:val="000000"/>
-          <w:sz w:val="21"/>
-          <w:szCs w:val="21"/>
         </w:rPr>
-        <w:t>msmith1392@gmail.com</w:t>
+        <w:t xml:space="preserve">msmith1392@gmail.com </w:t>
+      </w:r>
+      <w:r>
+        <w:t>|</w:t>
       </w:r>
       <w:r>
         <w:rPr>
           <w:color w:val="000000"/>
-          <w:sz w:val="21"/>
-          <w:szCs w:val="21"/>
         </w:rPr>
         <w:t xml:space="preserve"> </w:t>
       </w:r>
-      <w:r>
-        <w:rPr>
-          <w:sz w:val="21"/>
-          <w:szCs w:val="21"/>
-        </w:rPr>
-        <w:t>|</w:t>
-      </w:r>
+      <w:hyperlink r:id="rId6" w:history="1">
+        <w:r>
+          <w:rPr>
+            <w:rStyle w:val="Hyperlink"/>
+            <w:color w:val="000000" w:themeColor="text1"/>
+            <w:u w:val="none"/>
+          </w:rPr>
+          <w:t>https://msmith1392.github.io/</w:t>
+        </w:r>
+      </w:hyperlink>
       <w:r>
         <w:rPr>
           <w:color w:val="000000"/>
-          <w:sz w:val="21"/>
-          <w:szCs w:val="21"/>
         </w:rPr>
         <w:t xml:space="preserve"> </w:t>
       </w:r>
       <w:r>
+        <w:t>|</w:t>
+      </w:r>
+      <w:r>
         <w:rPr>
           <w:color w:val="000000"/>
-          <w:sz w:val="21"/>
-          <w:szCs w:val="21"/>
         </w:rPr>
-        <w:t>https://msmith1392.github.io/</w:t>
+        <w:t xml:space="preserve"> </w:t>
+      </w:r>
+      <w:hyperlink r:id="rId7" w:history="1">
+        <w:r>
+          <w:rPr>
+            <w:rStyle w:val="Hyperlink"/>
+            <w:color w:val="000000" w:themeColor="text1"/>
+            <w:u w:val="none"/>
+          </w:rPr>
+          <w:t>https://</w:t>
+        </w:r>
+        <w:r>
+          <w:rPr>
+            <w:rStyle w:val="Hyperlink"/>
+            <w:color w:val="000000" w:themeColor="text1"/>
+            <w:u w:val="none"/>
+          </w:rPr>
+          <w:t>github.com/msmith1392</w:t>
+        </w:r>
+        <w:r>
+          <w:rPr>
+            <w:rStyle w:val="Hyperlink"/>
+            <w:color w:val="000000" w:themeColor="text1"/>
+            <w:u w:val="none"/>
+          </w:rPr>
+          <w:t>/</w:t>
+        </w:r>
+      </w:hyperlink>
+    </w:p>
+    <w:p>
+      <w:r>
+        <w:rPr>
+          <w:rStyle w:val="Heading3Char"/>
+          <w:color w:val="244061" w:themeColor="accent1" w:themeShade="80"/>
+        </w:rPr>
+        <w:t>Key Technologies</w:t>
+      </w:r>
+      <w:r>
+        <w:t xml:space="preserve">: </w:t>
+      </w:r>
+      <w:r>
+        <w:t>Java (Spring Boot</w:t>
+      </w:r>
+      <w:r>
+        <w:t>, Maven</w:t>
+      </w:r>
+      <w:r>
+        <w:t xml:space="preserve">, </w:t>
+      </w:r>
+      <w:r>
+        <w:t>Gradle</w:t>
+      </w:r>
+      <w:r>
+        <w:t>), Python (Django), JavaScript/TypeScript (React, Angular, Svelte</w:t>
+      </w:r>
+      <w:r>
+        <w:t xml:space="preserve">, Node.js, </w:t>
+      </w:r>
+      <w:proofErr w:type="spellStart"/>
+      <w:r>
+        <w:t>npm</w:t>
+      </w:r>
+      <w:proofErr w:type="spellEnd"/>
+      <w:r>
+        <w:t xml:space="preserve">), </w:t>
+      </w:r>
+      <w:r>
+        <w:t xml:space="preserve">Go (Goroutines, Channels, net/http, Gin, </w:t>
+      </w:r>
+      <w:proofErr w:type="spellStart"/>
+      <w:r>
+        <w:t>gRPC</w:t>
+      </w:r>
+      <w:proofErr w:type="spellEnd"/>
+      <w:r>
+        <w:t>, go modules)</w:t>
+      </w:r>
+      <w:r>
+        <w:t xml:space="preserve">, </w:t>
+      </w:r>
+      <w:r>
+        <w:t>Relational Databases (MySQL, PostgreSQL, SQL Server)</w:t>
+      </w:r>
+      <w:r>
+        <w:t>, Git</w:t>
+      </w:r>
+    </w:p>
+    <w:p>
+      <w:r>
+        <w:t>Federal + Private Sector Experience</w:t>
+      </w:r>
+    </w:p>
+    <w:p>
+      <w:r>
+        <w:t xml:space="preserve">Based in KY </w:t>
+      </w:r>
+      <w:r>
+        <w:t>|</w:t>
+      </w:r>
+      <w:r>
+        <w:t xml:space="preserve"> Open to Remote Roles</w:t>
+      </w:r>
+      <w:r>
+        <w:t xml:space="preserve"> in the USA. </w:t>
+      </w:r>
+      <w:r>
+        <w:t>|</w:t>
+      </w:r>
+      <w:r>
+        <w:t xml:space="preserve"> Open to Roles in KY.</w:t>
       </w:r>
     </w:p>
     <w:p>
       <w:pPr>
         <w:rPr>
-          <w:sz w:val="21"/>
-          <w:szCs w:val="21"/>
+          <w:sz w:val="26"/>
+          <w:szCs w:val="26"/>
         </w:rPr>
       </w:pPr>
       <w:r>
         <w:rPr>
-          <w:b/>
-          <w:bCs/>
-          <w:sz w:val="21"/>
-          <w:szCs w:val="21"/>
+          <w:rStyle w:val="Heading1Char"/>
         </w:rPr>
-        <w:t>Key Technologies</w:t>
+        <w:t>Summary</w:t>
       </w:r>
       <w:r>
         <w:rPr>
-          <w:sz w:val="21"/>
-          <w:szCs w:val="21"/>
+          <w:sz w:val="26"/>
+          <w:szCs w:val="26"/>
         </w:rPr>
-        <w:t xml:space="preserve">: </w:t>
-      </w:r>
-      <w:r>
-        <w:rPr>
-          <w:sz w:val="21"/>
-          <w:szCs w:val="21"/>
-        </w:rPr>
-        <w:t>Java (Spring Boot</w:t>
-      </w:r>
-      <w:r>
-        <w:rPr>
-          <w:sz w:val="21"/>
-          <w:szCs w:val="21"/>
-        </w:rPr>
-        <w:t>, Maven</w:t>
-      </w:r>
-      <w:r>
-        <w:rPr>
-          <w:sz w:val="21"/>
-          <w:szCs w:val="21"/>
-        </w:rPr>
-        <w:t xml:space="preserve">, </w:t>
-      </w:r>
-      <w:r>
-        <w:rPr>
-          <w:sz w:val="21"/>
-          <w:szCs w:val="21"/>
-        </w:rPr>
-        <w:t>Gradle</w:t>
-      </w:r>
-      <w:r>
-        <w:rPr>
-          <w:sz w:val="21"/>
-          <w:szCs w:val="21"/>
-        </w:rPr>
-        <w:t>), Python (Django), JavaScript/TypeScript (React, Angular, Svelte</w:t>
-      </w:r>
-      <w:r>
-        <w:rPr>
-          <w:sz w:val="21"/>
-          <w:szCs w:val="21"/>
-        </w:rPr>
-        <w:t xml:space="preserve">, Node.js, </w:t>
-      </w:r>
-      <w:r>
-        <w:rPr>
-          <w:sz w:val="21"/>
-          <w:szCs w:val="21"/>
-        </w:rPr>
-        <w:t>npm</w:t>
-      </w:r>
-      <w:r>
-        <w:rPr>
-          <w:sz w:val="21"/>
-          <w:szCs w:val="21"/>
-        </w:rPr>
-        <w:t>), Relational Databases (MySQL, PostgreSQL, SQL Server)</w:t>
-      </w:r>
-      <w:r>
-        <w:rPr>
-          <w:sz w:val="21"/>
-          <w:szCs w:val="21"/>
-        </w:rPr>
-        <w:t>, Git</w:t>
+        <w:br/>
+      </w:r>
+      <w:r>
+        <w:t xml:space="preserve">Senior Full-Stack Developer with 10+ years of experience building and modernizing complex systems in both federal and private sectors. Actively contribute to architectural discussions and collaborate on design decisions. </w:t>
+      </w:r>
+      <w:r>
+        <w:t xml:space="preserve">Proven success leading efforts on large-scale applications, mentoring teams, and driving improvements in the developer experience, performance, and maintainability. Fluent across modern and legacy stacks such as Java (Spring Boot, </w:t>
+      </w:r>
+      <w:proofErr w:type="spellStart"/>
+      <w:r>
+        <w:t>Quarkus</w:t>
+      </w:r>
+      <w:proofErr w:type="spellEnd"/>
+      <w:r>
+        <w:t>, GWT), Python (Django), and JavaScript/TypeScript (React, Svelte, Angular). Experienced in remote, async collaboration and cross-functional team environments.</w:t>
       </w:r>
     </w:p>
     <w:p>
       <w:pPr>
         <w:rPr>
-          <w:sz w:val="21"/>
-          <w:szCs w:val="21"/>
+          <w:sz w:val="26"/>
+          <w:szCs w:val="26"/>
         </w:rPr>
       </w:pPr>
       <w:r>
         <w:rPr>
-          <w:sz w:val="21"/>
-          <w:szCs w:val="21"/>
+          <w:rStyle w:val="Heading1Char"/>
         </w:rPr>
-        <w:t>Federal + Private Sector Experience</w:t>
-      </w:r>
-    </w:p>
-    <w:p>
-      <w:pPr>
+        <w:t>Work Experience</w:t>
+      </w:r>
+      <w:r>
         <w:rPr>
-          <w:sz w:val="21"/>
-          <w:szCs w:val="21"/>
+          <w:sz w:val="26"/>
+          <w:szCs w:val="26"/>
         </w:rPr>
-      </w:pPr>
+        <w:br/>
+      </w:r>
       <w:r>
         <w:rPr>
-          <w:sz w:val="21"/>
-          <w:szCs w:val="21"/>
+          <w:rStyle w:val="Heading3Char"/>
+          <w:color w:val="244061" w:themeColor="accent1" w:themeShade="80"/>
         </w:rPr>
-        <w:t xml:space="preserve">Based in KY </w:t>
-      </w:r>
+        <w:t xml:space="preserve">Software Engineer | 4 Arrows Consulting (FEMA Contract – </w:t>
+      </w:r>
+      <w:proofErr w:type="spellStart"/>
       <w:r>
         <w:rPr>
-          <w:sz w:val="21"/>
-          <w:szCs w:val="21"/>
-        </w:rPr>
-        <w:t>|</w:t>
-      </w:r>
-      <w:r>
-        <w:rPr>
-          <w:sz w:val="21"/>
-          <w:szCs w:val="21"/>
-        </w:rPr>
-        <w:t xml:space="preserve"> Open to Remote Roles</w:t>
-      </w:r>
-      <w:r>
-        <w:rPr>
-          <w:sz w:val="21"/>
-          <w:szCs w:val="21"/>
-        </w:rPr>
-        <w:t xml:space="preserve"> in the USA. </w:t>
-      </w:r>
-      <w:r>
-        <w:rPr>
-          <w:sz w:val="21"/>
-          <w:szCs w:val="21"/>
-        </w:rPr>
-        <w:t>|</w:t>
-      </w:r>
-      <w:r>
-        <w:rPr>
-          <w:sz w:val="21"/>
-          <w:szCs w:val="21"/>
-        </w:rPr>
-        <w:t xml:space="preserve"> Open to Roles in KY.</w:t>
-      </w:r>
-    </w:p>
-    <w:p>
-      <w:r>
-        <w:rPr>
-          <w:b/>
-          <w:sz w:val="28"/>
-        </w:rPr>
-        <w:t>Summary</w:t>
-      </w:r>
-    </w:p>
-    <w:p>
-      <w:r>
-        <w:t xml:space="preserve">Senior Full-Stack Developer with 10+ years of experience building and modernizing complex systems in both federal and private sectors. Actively contribute to architectural discussions and collaborate on design decisions. </w:t>
-      </w:r>
-      <w:r>
-        <w:t xml:space="preserve">Proven success leading efforts on large-scale applications, mentoring teams, and driving improvements in the developer experience, performance, and maintainability. Fluent across modern and legacy stacks such as Java (Spring Boot, </w:t>
-      </w:r>
-      <w:proofErr w:type="spellStart"/>
-      <w:r>
-        <w:t>Quarkus</w:t>
-      </w:r>
-      <w:proofErr w:type="spellEnd"/>
-      <w:r>
-        <w:t>, GWT), Python (Django), and JavaScript/TypeScript (React, Svelte, Angular). Experienced in remote, async collaboration and cross-functional team environments.</w:t>
-      </w:r>
-    </w:p>
-    <w:p>
-      <w:r>
-        <w:rPr>
-          <w:b/>
-          <w:sz w:val="28"/>
-        </w:rPr>
-        <w:t>Work</w:t>
-      </w:r>
-      <w:r>
-        <w:rPr>
-          <w:b/>
-          <w:sz w:val="28"/>
-        </w:rPr>
-        <w:t xml:space="preserve"> Experience</w:t>
-      </w:r>
-    </w:p>
-    <w:p>
-      <w:r>
-        <w:rPr>
-          <w:b/>
-        </w:rPr>
-        <w:t xml:space="preserve">Software Engineer </w:t>
-      </w:r>
-      <w:r>
-        <w:t xml:space="preserve">| </w:t>
-      </w:r>
-      <w:r>
-        <w:rPr>
-          <w:b/>
-          <w:bCs/>
-        </w:rPr>
-        <w:t xml:space="preserve">4 Arrows Consulting (FEMA Contract – </w:t>
-      </w:r>
-      <w:proofErr w:type="spellStart"/>
-      <w:r>
-        <w:rPr>
-          <w:b/>
-          <w:bCs/>
+          <w:rStyle w:val="Heading3Char"/>
+          <w:color w:val="244061" w:themeColor="accent1" w:themeShade="80"/>
         </w:rPr>
         <w:t>PrepToolkit</w:t>
       </w:r>
       <w:proofErr w:type="spellEnd"/>
       <w:r>
         <w:rPr>
-          <w:b/>
-          <w:bCs/>
+          <w:rStyle w:val="Heading3Char"/>
+          <w:color w:val="244061" w:themeColor="accent1" w:themeShade="80"/>
         </w:rPr>
-        <w:t>)</w:t>
-      </w:r>
-      <w:r>
-        <w:t xml:space="preserve"> •</w:t>
-      </w:r>
-      <w:r>
+        <w:t>) •</w:t>
+      </w:r>
+      <w:r>
+        <w:rPr>
+          <w:rStyle w:val="Heading3Char"/>
+          <w:color w:val="244061" w:themeColor="accent1" w:themeShade="80"/>
+        </w:rPr>
         <w:t xml:space="preserve"> </w:t>
       </w:r>
       <w:r>
+        <w:rPr>
+          <w:rStyle w:val="Heading3Char"/>
+          <w:color w:val="244061" w:themeColor="accent1" w:themeShade="80"/>
+        </w:rPr>
         <w:t>2019–Present</w:t>
       </w:r>
     </w:p>
@@ -327,10 +323,7 @@
         <w:t xml:space="preserve"> modules, including Unified Reporting Tool (URT), </w:t>
       </w:r>
       <w:r>
-        <w:t>Radiological Emergency Preparedness Program (REPP)</w:t>
-      </w:r>
-      <w:r>
-        <w:t xml:space="preserve"> </w:t>
+        <w:t xml:space="preserve">Radiological Emergency Preparedness Program (REPP) </w:t>
       </w:r>
       <w:r>
         <w:t>Exercises, and Homeland Security Exercise and Evaluation Program (HSEEP) tools used by local, regional, federal</w:t>
@@ -347,7 +340,7 @@
         <w:pStyle w:val="ListBullet"/>
       </w:pPr>
       <w:r>
-        <w:t>Led enhancements and updates to URT assessment systems for each fiscal year cycle.</w:t>
+        <w:t>Led annual updates to URT assessment systems, aligning with fiscal year requirements.</w:t>
       </w:r>
     </w:p>
     <w:p>
@@ -363,10 +356,7 @@
       </w:r>
       <w:proofErr w:type="spellEnd"/>
       <w:r>
-        <w:t xml:space="preserve">, including </w:t>
-      </w:r>
-      <w:r>
-        <w:t>Threat and Hazard Identification and Risk Assessment (THIRA), Comprehensive Preparedness Guide (CPG), National Incident Management System (NIMS), and Urban Area Working Group (UAWG)</w:t>
+        <w:t>, including Threat and Hazard Identification and Risk Assessment (THIRA), Comprehensive Preparedness Guide (CPG), National Incident Management System (NIMS), and Urban Area Working Group (UAWG)</w:t>
       </w:r>
     </w:p>
     <w:p>
@@ -396,7 +386,16 @@
       </w:r>
       <w:proofErr w:type="spellEnd"/>
       <w:r>
-        <w:t xml:space="preserve">, deployed using </w:t>
+        <w:t xml:space="preserve"> and </w:t>
+      </w:r>
+      <w:r>
+        <w:t xml:space="preserve">deployed </w:t>
+      </w:r>
+      <w:r>
+        <w:t>via</w:t>
+      </w:r>
+      <w:r>
+        <w:t xml:space="preserve"> </w:t>
       </w:r>
       <w:proofErr w:type="spellStart"/>
       <w:r>
@@ -418,24 +417,25 @@
     <w:p>
       <w:r>
         <w:rPr>
-          <w:b/>
-          <w:bCs/>
+          <w:rStyle w:val="Heading3Char"/>
+          <w:color w:val="244061" w:themeColor="accent1" w:themeShade="80"/>
         </w:rPr>
-        <w:t>T</w:t>
+        <w:lastRenderedPageBreak/>
+        <w:t xml:space="preserve">Tech </w:t>
+      </w:r>
+      <w:r>
+        <w:rPr>
+          <w:rStyle w:val="Heading3Char"/>
+          <w:color w:val="244061" w:themeColor="accent1" w:themeShade="80"/>
+        </w:rPr>
+        <w:t>Stack</w:t>
       </w:r>
       <w:r>
         <w:rPr>
           <w:b/>
           <w:bCs/>
         </w:rPr>
-        <w:t xml:space="preserve">ech </w:t>
-      </w:r>
-      <w:r>
-        <w:rPr>
-          <w:b/>
-          <w:bCs/>
-        </w:rPr>
-        <w:t>Stack:</w:t>
+        <w:t>:</w:t>
       </w:r>
       <w:r>
         <w:t xml:space="preserve"> </w:t>
@@ -474,25 +474,17 @@
       </w:r>
     </w:p>
     <w:p>
-      <w:r>
+      <w:pPr>
+        <w:pStyle w:val="Heading3"/>
         <w:rPr>
-          <w:b/>
+          <w:color w:val="244061" w:themeColor="accent1" w:themeShade="80"/>
         </w:rPr>
-        <w:lastRenderedPageBreak/>
-        <w:t xml:space="preserve">Applications Developer </w:t>
-      </w:r>
-      <w:r>
-        <w:t xml:space="preserve">| </w:t>
-      </w:r>
+      </w:pPr>
       <w:r>
         <w:rPr>
-          <w:b/>
-          <w:bCs/>
+          <w:color w:val="244061" w:themeColor="accent1" w:themeShade="80"/>
         </w:rPr>
-        <w:t>United Parcel Service (UPS)</w:t>
-      </w:r>
-      <w:r>
-        <w:t xml:space="preserve"> • Louisville, KY • 2017–2019</w:t>
+        <w:t>Applications Developer | United Parcel Service (UPS) • Louisville, KY • 2017–2019</w:t>
       </w:r>
     </w:p>
     <w:p>
@@ -545,25 +537,7 @@
         <w:pStyle w:val="ListBullet"/>
       </w:pPr>
       <w:r>
-        <w:t>Translate</w:t>
-      </w:r>
-      <w:r>
-        <w:t>d</w:t>
-      </w:r>
-      <w:r>
-        <w:t xml:space="preserve"> requirements into discrete rules </w:t>
-      </w:r>
-      <w:r>
-        <w:t xml:space="preserve">for the </w:t>
-      </w:r>
-      <w:r>
-        <w:t>Drools inference engine</w:t>
-      </w:r>
-      <w:r>
-        <w:t xml:space="preserve"> to process</w:t>
-      </w:r>
-      <w:r>
-        <w:t>.</w:t>
+        <w:t>Translated requirements into discrete rules for the Drools inference engine, streamlining complex logic processing.</w:t>
       </w:r>
     </w:p>
     <w:p>
@@ -608,46 +582,23 @@
         <w:pStyle w:val="ListBullet"/>
       </w:pPr>
       <w:r>
-        <w:t>Provide</w:t>
-      </w:r>
-      <w:r>
-        <w:t>d</w:t>
-      </w:r>
-      <w:r>
-        <w:t xml:space="preserve"> 24/7 production support </w:t>
-      </w:r>
-      <w:r>
-        <w:t>(</w:t>
-      </w:r>
-      <w:r>
-        <w:t>on rotation</w:t>
-      </w:r>
-      <w:r>
-        <w:t xml:space="preserve"> with </w:t>
-      </w:r>
-      <w:r>
-        <w:t>the rest</w:t>
-      </w:r>
-      <w:r>
-        <w:t xml:space="preserve"> of </w:t>
-      </w:r>
-      <w:r>
-        <w:t>the team</w:t>
-      </w:r>
-      <w:r>
-        <w:t xml:space="preserve"> members)</w:t>
-      </w:r>
-      <w:r>
-        <w:t>.</w:t>
+        <w:t>Provided 24/7 production support, ensuring minimal downtime and rapid issue resolution, contributing to overall system reliability.</w:t>
       </w:r>
     </w:p>
     <w:p>
+      <w:r>
+        <w:rPr>
+          <w:rStyle w:val="Heading3Char"/>
+          <w:color w:val="244061" w:themeColor="accent1" w:themeShade="80"/>
+        </w:rPr>
+        <w:t>Tech Stack</w:t>
+      </w:r>
       <w:r>
         <w:rPr>
           <w:b/>
           <w:bCs/>
         </w:rPr>
-        <w:t>Tech Stack:</w:t>
+        <w:t>:</w:t>
       </w:r>
       <w:r>
         <w:t xml:space="preserve"> Java, Spring Framework,</w:t>
@@ -666,30 +617,29 @@
       </w:r>
     </w:p>
     <w:p>
-      <w:r>
+      <w:pPr>
+        <w:pStyle w:val="Heading3"/>
         <w:rPr>
-          <w:b/>
+          <w:color w:val="244061" w:themeColor="accent1" w:themeShade="80"/>
+        </w:rPr>
+      </w:pPr>
+      <w:r>
+        <w:rPr>
+          <w:color w:val="244061" w:themeColor="accent1" w:themeShade="80"/>
         </w:rPr>
         <w:t>Software Developer</w:t>
       </w:r>
       <w:r>
         <w:rPr>
-          <w:b/>
+          <w:color w:val="244061" w:themeColor="accent1" w:themeShade="80"/>
         </w:rPr>
         <w:t xml:space="preserve"> </w:t>
       </w:r>
       <w:r>
-        <w:t xml:space="preserve">| </w:t>
-      </w:r>
-      <w:r>
         <w:rPr>
-          <w:b/>
-          <w:bCs/>
+          <w:color w:val="244061" w:themeColor="accent1" w:themeShade="80"/>
         </w:rPr>
-        <w:t>Apax Software</w:t>
-      </w:r>
-      <w:r>
-        <w:t xml:space="preserve"> • Lexington, KY • 2016–2017</w:t>
+        <w:t>| Apax Software • Lexington, KY • 2016–2017</w:t>
       </w:r>
     </w:p>
     <w:p>
@@ -697,13 +647,15 @@
         <w:pStyle w:val="ListBullet"/>
       </w:pPr>
       <w:r>
-        <w:t>Managed multiple project</w:t>
-      </w:r>
-      <w:r>
-        <w:t>s</w:t>
-      </w:r>
-      <w:r>
-        <w:t xml:space="preserve"> and client requests simultaneously, using GitHub Flow for deployment and version control.</w:t>
+        <w:t xml:space="preserve">Delivered Python/Django and </w:t>
+      </w:r>
+      <w:proofErr w:type="spellStart"/>
+      <w:r>
+        <w:t>AnjularJS</w:t>
+      </w:r>
+      <w:proofErr w:type="spellEnd"/>
+      <w:r>
+        <w:t xml:space="preserve"> web applications for clients including Presbyterian Church (USA) and University of Kentucky, boosting user engagement.</w:t>
       </w:r>
     </w:p>
     <w:p>
@@ -711,7 +663,7 @@
         <w:pStyle w:val="ListBullet"/>
       </w:pPr>
       <w:r>
-        <w:t>Developed web applications for clients including Presbyterian Church (USA) and University of Kentucky’s College of Public Health.</w:t>
+        <w:t>Developed CMS tools, event registration systems, and wellness apps, improving client workflows.</w:t>
       </w:r>
     </w:p>
     <w:p>
@@ -719,13 +671,49 @@
         <w:pStyle w:val="ListBullet"/>
       </w:pPr>
       <w:r>
-        <w:t>Buil</w:t>
-      </w:r>
-      <w:r>
-        <w:t>t</w:t>
-      </w:r>
-      <w:r>
-        <w:t xml:space="preserve"> custom CMS tools, event registration systems, nomination management, and online surveys for Presbyterian Church (USA) using Python/Django and AngularJS.</w:t>
+        <w:t>Managed multiple client projects simultaneously using GitHub Flow for efficient deployment and version control</w:t>
+      </w:r>
+      <w:r>
+        <w:t>.</w:t>
+      </w:r>
+    </w:p>
+    <w:p>
+      <w:r>
+        <w:rPr>
+          <w:rStyle w:val="Heading3Char"/>
+          <w:color w:val="244061" w:themeColor="accent1" w:themeShade="80"/>
+        </w:rPr>
+        <w:t>Tech Stack</w:t>
+      </w:r>
+      <w:r>
+        <w:rPr>
+          <w:b/>
+          <w:bCs/>
+        </w:rPr>
+        <w:t>:</w:t>
+      </w:r>
+      <w:r>
+        <w:t xml:space="preserve"> Python, Django, JavaScript (AngularJS, jQuery), Bootstrap, AWS, </w:t>
+      </w:r>
+      <w:r>
+        <w:t>Git</w:t>
+      </w:r>
+      <w:r>
+        <w:t>, PHP, Drupal</w:t>
+      </w:r>
+    </w:p>
+    <w:p>
+      <w:pPr>
+        <w:pStyle w:val="Heading3"/>
+        <w:rPr>
+          <w:color w:val="244061" w:themeColor="accent1" w:themeShade="80"/>
+        </w:rPr>
+      </w:pPr>
+      <w:r>
+        <w:rPr>
+          <w:color w:val="244061" w:themeColor="accent1" w:themeShade="80"/>
+        </w:rPr>
+        <w:t>Programming Analyst | Knowledge Facilitations Group (KFG) • Richmond, KY • 2015–2016</w:t>
       </w:r>
     </w:p>
     <w:p>
@@ -733,46 +721,7 @@
         <w:pStyle w:val="ListBullet"/>
       </w:pPr>
       <w:r>
-        <w:t>Heavily involved in the full software development lifecycle of a project for University of Kentucky’s College of Public Health, including a mobile web app (Fit Face-Off), and interactive wellness tool for team and individual fitness challenges.</w:t>
-      </w:r>
-    </w:p>
-    <w:p>
-      <w:r>
-        <w:rPr>
-          <w:b/>
-          <w:bCs/>
-        </w:rPr>
-        <w:t>Tech Stack:</w:t>
-      </w:r>
-      <w:r>
-        <w:t xml:space="preserve"> Python, Django, JavaScript (AngularJS, jQuery), Bootstrap, AWS, </w:t>
-      </w:r>
-      <w:r>
-        <w:t>Git</w:t>
-      </w:r>
-      <w:r>
-        <w:t>, PHP, Drupal</w:t>
-      </w:r>
-    </w:p>
-    <w:p>
-      <w:r>
-        <w:rPr>
-          <w:b/>
-        </w:rPr>
-        <w:t xml:space="preserve">Programming Analyst </w:t>
-      </w:r>
-      <w:r>
-        <w:t xml:space="preserve">| </w:t>
-      </w:r>
-      <w:r>
-        <w:rPr>
-          <w:b/>
-          <w:bCs/>
-        </w:rPr>
-        <w:t>Knowledge Facilitations Group (KFG)</w:t>
-      </w:r>
-      <w:r>
-        <w:t xml:space="preserve"> • Richmond, KY • 2015–2016</w:t>
+        <w:t>Contributed to KFG’s Electronic Data Interchange (EDI) platform, EDITRACE, by developing backend Python components for its translation, validation, and mapping engine in close collaboration with the Business Analyst and broader development team.</w:t>
       </w:r>
     </w:p>
     <w:p>
@@ -780,7 +729,15 @@
         <w:pStyle w:val="ListBullet"/>
       </w:pPr>
       <w:r>
-        <w:t>Contributed to KFG’s Electronic Data Interchange (EDI) platform, EDITRACE, by developing backend Python components for its translation, validation, and mapping engine in close collaboration with the Business Analyst and broader development team.</w:t>
+        <w:t xml:space="preserve">Built tools to process and validate data in a variety of formats, including XML, X12, EDIFACT, CSV, Excel, </w:t>
+      </w:r>
+      <w:proofErr w:type="spellStart"/>
+      <w:r>
+        <w:t>Tradacom</w:t>
+      </w:r>
+      <w:proofErr w:type="spellEnd"/>
+      <w:r>
+        <w:t>, JSON, and IDoc, and assisted with managing data flow to and from databases.</w:t>
       </w:r>
     </w:p>
     <w:p>
@@ -788,15 +745,7 @@
         <w:pStyle w:val="ListBullet"/>
       </w:pPr>
       <w:r>
-        <w:t xml:space="preserve">Built tools to process and validate data in a variety of formats, including XML, X12, EDIFACT, CSV, Excel, </w:t>
-      </w:r>
-      <w:proofErr w:type="spellStart"/>
-      <w:r>
-        <w:t>Tradacom</w:t>
-      </w:r>
-      <w:proofErr w:type="spellEnd"/>
-      <w:r>
-        <w:t>, JSON, and IDoc, and assisted with managing data flow to and from databases.</w:t>
+        <w:t>Analyzed EDI processes in real-time production environments with other developers to identify and resolve transaction errors.</w:t>
       </w:r>
     </w:p>
     <w:p>
@@ -804,24 +753,23 @@
         <w:pStyle w:val="ListBullet"/>
       </w:pPr>
       <w:r>
-        <w:t>Analyzed EDI processes in real-time production environments with other developers to identify and resolve transaction errors.</w:t>
+        <w:t>Implemented a web-based console for users to inspect and analyze any aspect of the EDI process in real time.</w:t>
       </w:r>
     </w:p>
     <w:p>
-      <w:pPr>
-        <w:pStyle w:val="ListBullet"/>
-      </w:pPr>
-      <w:r>
-        <w:t>Implemented a web-based console for users to inspect and analyze any aspect of the EDI process in real time.</w:t>
-      </w:r>
-    </w:p>
-    <w:p>
+      <w:r>
+        <w:rPr>
+          <w:rStyle w:val="Heading3Char"/>
+          <w:color w:val="244061" w:themeColor="accent1" w:themeShade="80"/>
+        </w:rPr>
+        <w:t>Tech Stack</w:t>
+      </w:r>
       <w:r>
         <w:rPr>
           <w:b/>
           <w:bCs/>
         </w:rPr>
-        <w:t>Tech Stack:</w:t>
+        <w:t>:</w:t>
       </w:r>
       <w:r>
         <w:t xml:space="preserve"> Python, EDI (X12, </w:t>
@@ -848,61 +796,86 @@
       <w:pPr>
         <w:rPr>
           <w:b/>
-          <w:sz w:val="28"/>
+          <w:sz w:val="26"/>
+          <w:szCs w:val="26"/>
         </w:rPr>
       </w:pPr>
       <w:r>
         <w:rPr>
-          <w:b/>
-          <w:sz w:val="28"/>
+          <w:rStyle w:val="Heading1Char"/>
         </w:rPr>
         <w:lastRenderedPageBreak/>
         <w:t>Education</w:t>
       </w:r>
+      <w:r>
+        <w:rPr>
+          <w:b/>
+          <w:sz w:val="26"/>
+          <w:szCs w:val="26"/>
+        </w:rPr>
+        <w:br/>
+      </w:r>
+      <w:r>
+        <w:t>Eastern Kentucky University – Richmond, KY</w:t>
+      </w:r>
+      <w:r>
+        <w:br/>
+        <w:t>B.S. in Computer Science, 2015</w:t>
+      </w:r>
+      <w:r>
+        <w:br/>
+      </w:r>
+      <w:r>
+        <w:t>Member, Upsilon Pi Epsilon Honors Society for the Computing and Information Disciplines</w:t>
+      </w:r>
     </w:p>
     <w:p>
-      <w:r>
-        <w:t>Eastern Kentucky University – Richmond, KY</w:t>
-      </w:r>
-      <w:r>
-        <w:br/>
-        <w:t>B.S. in Computer Science, 2015</w:t>
-      </w:r>
-      <w:r>
-        <w:br/>
-      </w:r>
-      <w:r>
-        <w:t>Member, Upsilon Pi Epsilon Honors Society for the Computing and Information Disciplines</w:t>
-      </w:r>
-    </w:p>
-    <w:p>
-      <w:r>
+      <w:pPr>
         <w:rPr>
-          <w:b/>
-          <w:sz w:val="28"/>
+          <w:sz w:val="26"/>
+          <w:szCs w:val="26"/>
+        </w:rPr>
+      </w:pPr>
+      <w:r>
+        <w:rPr>
+          <w:rStyle w:val="Heading1Char"/>
         </w:rPr>
         <w:t xml:space="preserve">Technical </w:t>
       </w:r>
       <w:r>
         <w:rPr>
-          <w:b/>
-          <w:sz w:val="28"/>
+          <w:rStyle w:val="Heading1Char"/>
         </w:rPr>
         <w:t>Proficiencies</w:t>
       </w:r>
-    </w:p>
-    <w:p>
+      <w:r>
+        <w:rPr>
+          <w:sz w:val="26"/>
+          <w:szCs w:val="26"/>
+        </w:rPr>
+        <w:br/>
+      </w:r>
+      <w:r>
+        <w:rPr>
+          <w:rStyle w:val="Heading3Char"/>
+          <w:color w:val="244061" w:themeColor="accent1" w:themeShade="80"/>
+        </w:rPr>
+        <w:t>Languages</w:t>
+      </w:r>
       <w:r>
         <w:rPr>
           <w:b/>
           <w:bCs/>
         </w:rPr>
-        <w:t>Languages:</w:t>
+        <w:t>:</w:t>
       </w:r>
       <w:r>
         <w:t xml:space="preserve"> Java, Python, JavaScript/TypeScript, SQL, </w:t>
       </w:r>
       <w:r>
+        <w:t xml:space="preserve">Go, </w:t>
+      </w:r>
+      <w:r>
         <w:t xml:space="preserve">Swift, Kotlin, </w:t>
       </w:r>
       <w:r>
@@ -913,13 +886,20 @@
       </w:r>
       <w:r>
         <w:br/>
+      </w:r>
+      <w:r>
+        <w:rPr>
+          <w:rStyle w:val="Heading3Char"/>
+          <w:color w:val="244061" w:themeColor="accent1" w:themeShade="80"/>
+        </w:rPr>
+        <w:t>Frameworks</w:t>
       </w:r>
       <w:r>
         <w:rPr>
           <w:b/>
           <w:bCs/>
         </w:rPr>
-        <w:t>Frameworks:</w:t>
+        <w:t>:</w:t>
       </w:r>
       <w:r>
         <w:t xml:space="preserve"> Spring Boot, </w:t>
@@ -942,6 +922,9 @@
         <w:t xml:space="preserve">GWT, </w:t>
       </w:r>
       <w:r>
+        <w:t xml:space="preserve">Gin, </w:t>
+      </w:r>
+      <w:r>
         <w:t xml:space="preserve">React, </w:t>
       </w:r>
       <w:r>
@@ -955,13 +938,20 @@
       </w:r>
       <w:r>
         <w:br/>
+      </w:r>
+      <w:r>
+        <w:rPr>
+          <w:rStyle w:val="Heading3Char"/>
+          <w:color w:val="244061" w:themeColor="accent1" w:themeShade="80"/>
+        </w:rPr>
+        <w:t>CMS &amp; Platforms</w:t>
       </w:r>
       <w:r>
         <w:rPr>
           <w:b/>
           <w:bCs/>
         </w:rPr>
-        <w:t>CMS &amp; Platforms:</w:t>
+        <w:t>:</w:t>
       </w:r>
       <w:r>
         <w:t xml:space="preserve"> </w:t>
@@ -986,72 +976,105 @@
       </w:r>
       <w:r>
         <w:br/>
+      </w:r>
+      <w:r>
+        <w:rPr>
+          <w:rStyle w:val="Heading3Char"/>
+          <w:color w:val="244061" w:themeColor="accent1" w:themeShade="80"/>
+        </w:rPr>
+        <w:t>Dev</w:t>
+      </w:r>
+      <w:r>
+        <w:rPr>
+          <w:rStyle w:val="Heading3Char"/>
+          <w:color w:val="244061" w:themeColor="accent1" w:themeShade="80"/>
+        </w:rPr>
+        <w:t>Ops &amp;</w:t>
+      </w:r>
+      <w:r>
+        <w:rPr>
+          <w:rStyle w:val="Heading3Char"/>
+          <w:color w:val="244061" w:themeColor="accent1" w:themeShade="80"/>
+        </w:rPr>
+        <w:t xml:space="preserve"> Tools</w:t>
       </w:r>
       <w:r>
         <w:rPr>
           <w:b/>
           <w:bCs/>
         </w:rPr>
-        <w:t>Dev</w:t>
+        <w:t>:</w:t>
+      </w:r>
+      <w:r>
+        <w:t xml:space="preserve"> Git, GitHub Flow, Maven,</w:t>
+      </w:r>
+      <w:r>
+        <w:t xml:space="preserve"> Gradle</w:t>
+      </w:r>
+      <w:r>
+        <w:t>,</w:t>
+      </w:r>
+      <w:r>
+        <w:t xml:space="preserve"> </w:t>
+      </w:r>
+      <w:proofErr w:type="spellStart"/>
+      <w:r>
+        <w:t>npm</w:t>
+      </w:r>
+      <w:proofErr w:type="spellEnd"/>
+      <w:r>
+        <w:t xml:space="preserve">, </w:t>
+      </w:r>
+      <w:r>
+        <w:t xml:space="preserve">Node.js, </w:t>
+      </w:r>
+      <w:r>
+        <w:t xml:space="preserve">go modules, </w:t>
+      </w:r>
+      <w:r>
+        <w:t xml:space="preserve">JMeter, ActiveMQ, WebLogic, Docker, </w:t>
+      </w:r>
+      <w:proofErr w:type="spellStart"/>
+      <w:r>
+        <w:t>Podman</w:t>
+      </w:r>
+      <w:proofErr w:type="spellEnd"/>
+      <w:r>
+        <w:t>, Kubernetes</w:t>
+      </w:r>
+      <w:r>
+        <w:br/>
+      </w:r>
+      <w:r>
+        <w:rPr>
+          <w:rStyle w:val="Heading3Char"/>
+          <w:color w:val="244061" w:themeColor="accent1" w:themeShade="80"/>
+        </w:rPr>
+        <w:t>Other</w:t>
       </w:r>
       <w:r>
         <w:rPr>
           <w:b/>
           <w:bCs/>
         </w:rPr>
-        <w:t>Ops &amp;</w:t>
-      </w:r>
-      <w:r>
-        <w:rPr>
-          <w:b/>
-          <w:bCs/>
-        </w:rPr>
-        <w:t xml:space="preserve"> Tools:</w:t>
-      </w:r>
-      <w:r>
-        <w:t xml:space="preserve"> Git, GitHub Flow, Maven,</w:t>
-      </w:r>
-      <w:r>
-        <w:t xml:space="preserve"> Gradle</w:t>
-      </w:r>
-      <w:r>
-        <w:t>,</w:t>
+        <w:t>:</w:t>
+      </w:r>
+      <w:r>
+        <w:t xml:space="preserve"> Remote Collaboration, Agile/Scrum, CI/CD Pipelines, </w:t>
+      </w:r>
+      <w:proofErr w:type="spellStart"/>
+      <w:r>
+        <w:t>gRPC</w:t>
+      </w:r>
+      <w:proofErr w:type="spellEnd"/>
+      <w:r>
+        <w:t>, net/http,</w:t>
       </w:r>
       <w:r>
         <w:t xml:space="preserve"> </w:t>
       </w:r>
       <w:r>
-        <w:t>npm</w:t>
-      </w:r>
-      <w:r>
-        <w:t xml:space="preserve">, </w:t>
-      </w:r>
-      <w:r>
-        <w:t xml:space="preserve">Node.js, </w:t>
-      </w:r>
-      <w:r>
-        <w:t xml:space="preserve">JMeter, ActiveMQ, WebLogic, Docker, </w:t>
-      </w:r>
-      <w:proofErr w:type="spellStart"/>
-      <w:r>
-        <w:t>Podman</w:t>
-      </w:r>
-      <w:proofErr w:type="spellEnd"/>
-      <w:r>
-        <w:t>, Kubernetes</w:t>
-      </w:r>
-      <w:r>
-        <w:br/>
-      </w:r>
-      <w:r>
-        <w:rPr>
-          <w:b/>
-          <w:bCs/>
-        </w:rPr>
-        <w:t>Other:</w:t>
-      </w:r>
-      <w:r>
-        <w:t xml:space="preserve"> Remote Collaboration, Agile/Scrum, CI/CD Pipelines, Legacy System Modernization</w:t>
+        <w:t>Legacy System Modernization</w:t>
       </w:r>
     </w:p>
     <w:sectPr>
@@ -1219,7 +1242,7 @@
   <w:abstractNum w:abstractNumId="8" w15:restartNumberingAfterBreak="0">
     <w:nsid w:val="FFFFFF89"/>
     <w:multiLevelType w:val="singleLevel"/>
-    <w:tmpl w:val="8A6840E8"/>
+    <w:tmpl w:val="C2B2B98E"/>
     <w:lvl w:ilvl="0">
       <w:start w:val="1"/>
       <w:numFmt w:val="bullet"/>

</xml_diff>